<commit_message>
Working on first iteration documentation
</commit_message>
<xml_diff>
--- a/Design Testing Technical Solution IN ONE.docx
+++ b/Design Testing Technical Solution IN ONE.docx
@@ -23,6 +23,2489 @@
         <w:pStyle w:val="Heading2"/>
       </w:pPr>
       <w:r>
+        <w:t>First UI attempts</w:t>
+      </w:r>
+    </w:p>
+    <w:p>
+      <w:r>
+        <w:rPr>
+          <w:noProof/>
+          <w:lang w:eastAsia="en-GB"/>
+        </w:rPr>
+        <mc:AlternateContent>
+          <mc:Choice Requires="wps">
+            <w:drawing>
+              <wp:anchor distT="0" distB="0" distL="114300" distR="114300" simplePos="0" relativeHeight="251658240" behindDoc="0" locked="0" layoutInCell="1" allowOverlap="1">
+                <wp:simplePos x="0" y="0"/>
+                <wp:positionH relativeFrom="margin">
+                  <wp:align>right</wp:align>
+                </wp:positionH>
+                <wp:positionV relativeFrom="paragraph">
+                  <wp:posOffset>2654743</wp:posOffset>
+                </wp:positionV>
+                <wp:extent cx="4495800" cy="4029075"/>
+                <wp:effectExtent l="0" t="0" r="19050" b="28575"/>
+                <wp:wrapTopAndBottom/>
+                <wp:docPr id="217" name="Text Box 2"/>
+                <wp:cNvGraphicFramePr>
+                  <a:graphicFrameLocks xmlns:a="http://schemas.openxmlformats.org/drawingml/2006/main"/>
+                </wp:cNvGraphicFramePr>
+                <a:graphic xmlns:a="http://schemas.openxmlformats.org/drawingml/2006/main">
+                  <a:graphicData uri="http://schemas.microsoft.com/office/word/2010/wordprocessingShape">
+                    <wps:wsp>
+                      <wps:cNvSpPr txBox="1">
+                        <a:spLocks noChangeArrowheads="1"/>
+                      </wps:cNvSpPr>
+                      <wps:spPr bwMode="auto">
+                        <a:xfrm>
+                          <a:off x="0" y="0"/>
+                          <a:ext cx="4495800" cy="4029075"/>
+                        </a:xfrm>
+                        <a:prstGeom prst="rect">
+                          <a:avLst/>
+                        </a:prstGeom>
+                        <a:solidFill>
+                          <a:srgbClr val="FFFFFF"/>
+                        </a:solidFill>
+                        <a:ln w="9525">
+                          <a:solidFill>
+                            <a:srgbClr val="000000"/>
+                          </a:solidFill>
+                          <a:miter lim="800000"/>
+                          <a:headEnd/>
+                          <a:tailEnd/>
+                        </a:ln>
+                      </wps:spPr>
+                      <wps:txbx>
+                        <w:txbxContent>
+                          <w:p>
+                            <w:pPr>
+                              <w:autoSpaceDE w:val="0"/>
+                              <w:autoSpaceDN w:val="0"/>
+                              <w:adjustRightInd w:val="0"/>
+                              <w:spacing w:after="0" w:line="240" w:lineRule="auto"/>
+                              <w:rPr>
+                                <w:rFonts w:ascii="Consolas" w:hAnsi="Consolas" w:cs="Consolas"/>
+                                <w:noProof/>
+                                <w:color w:val="000000"/>
+                                <w:sz w:val="16"/>
+                                <w:szCs w:val="16"/>
+                              </w:rPr>
+                            </w:pPr>
+                            <w:bookmarkStart w:id="0" w:name="_GoBack"/>
+                            <w:r>
+                              <w:rPr>
+                                <w:rFonts w:ascii="Consolas" w:hAnsi="Consolas" w:cs="Consolas"/>
+                                <w:noProof/>
+                                <w:color w:val="0000FF"/>
+                                <w:sz w:val="16"/>
+                                <w:szCs w:val="16"/>
+                              </w:rPr>
+                              <w:t>private</w:t>
+                            </w:r>
+                            <w:r>
+                              <w:rPr>
+                                <w:rFonts w:ascii="Consolas" w:hAnsi="Consolas" w:cs="Consolas"/>
+                                <w:noProof/>
+                                <w:color w:val="000000"/>
+                                <w:sz w:val="16"/>
+                                <w:szCs w:val="16"/>
+                              </w:rPr>
+                              <w:t xml:space="preserve"> System.Windows.Forms.MenuStrip menuStrip1;</w:t>
+                            </w:r>
+                          </w:p>
+                          <w:p>
+                            <w:pPr>
+                              <w:autoSpaceDE w:val="0"/>
+                              <w:autoSpaceDN w:val="0"/>
+                              <w:adjustRightInd w:val="0"/>
+                              <w:spacing w:after="0" w:line="240" w:lineRule="auto"/>
+                              <w:rPr>
+                                <w:rFonts w:ascii="Consolas" w:hAnsi="Consolas" w:cs="Consolas"/>
+                                <w:noProof/>
+                                <w:color w:val="000000"/>
+                                <w:sz w:val="16"/>
+                                <w:szCs w:val="16"/>
+                              </w:rPr>
+                            </w:pPr>
+                            <w:r>
+                              <w:rPr>
+                                <w:rFonts w:ascii="Consolas" w:hAnsi="Consolas" w:cs="Consolas"/>
+                                <w:noProof/>
+                                <w:color w:val="0000FF"/>
+                                <w:sz w:val="16"/>
+                                <w:szCs w:val="16"/>
+                              </w:rPr>
+                              <w:t>private</w:t>
+                            </w:r>
+                            <w:r>
+                              <w:rPr>
+                                <w:rFonts w:ascii="Consolas" w:hAnsi="Consolas" w:cs="Consolas"/>
+                                <w:noProof/>
+                                <w:color w:val="000000"/>
+                                <w:sz w:val="16"/>
+                                <w:szCs w:val="16"/>
+                              </w:rPr>
+                              <w:t xml:space="preserve"> System.Windows.Forms.ToolStripMenuItem fileToolStripMenuItem;</w:t>
+                            </w:r>
+                          </w:p>
+                          <w:p>
+                            <w:pPr>
+                              <w:autoSpaceDE w:val="0"/>
+                              <w:autoSpaceDN w:val="0"/>
+                              <w:adjustRightInd w:val="0"/>
+                              <w:spacing w:after="0" w:line="240" w:lineRule="auto"/>
+                              <w:rPr>
+                                <w:rFonts w:ascii="Consolas" w:hAnsi="Consolas" w:cs="Consolas"/>
+                                <w:noProof/>
+                                <w:color w:val="000000"/>
+                                <w:sz w:val="16"/>
+                                <w:szCs w:val="16"/>
+                              </w:rPr>
+                            </w:pPr>
+                            <w:r>
+                              <w:rPr>
+                                <w:rFonts w:ascii="Consolas" w:hAnsi="Consolas" w:cs="Consolas"/>
+                                <w:noProof/>
+                                <w:color w:val="0000FF"/>
+                                <w:sz w:val="16"/>
+                                <w:szCs w:val="16"/>
+                              </w:rPr>
+                              <w:t>private</w:t>
+                            </w:r>
+                            <w:r>
+                              <w:rPr>
+                                <w:rFonts w:ascii="Consolas" w:hAnsi="Consolas" w:cs="Consolas"/>
+                                <w:noProof/>
+                                <w:color w:val="000000"/>
+                                <w:sz w:val="16"/>
+                                <w:szCs w:val="16"/>
+                              </w:rPr>
+                              <w:t xml:space="preserve"> System.Windows.Forms.ToolStripMenuItem saveToolStripMenuItem;</w:t>
+                            </w:r>
+                          </w:p>
+                          <w:p>
+                            <w:pPr>
+                              <w:autoSpaceDE w:val="0"/>
+                              <w:autoSpaceDN w:val="0"/>
+                              <w:adjustRightInd w:val="0"/>
+                              <w:spacing w:after="0" w:line="240" w:lineRule="auto"/>
+                              <w:rPr>
+                                <w:rFonts w:ascii="Consolas" w:hAnsi="Consolas" w:cs="Consolas"/>
+                                <w:noProof/>
+                                <w:color w:val="000000"/>
+                                <w:sz w:val="16"/>
+                                <w:szCs w:val="16"/>
+                              </w:rPr>
+                            </w:pPr>
+                            <w:r>
+                              <w:rPr>
+                                <w:rFonts w:ascii="Consolas" w:hAnsi="Consolas" w:cs="Consolas"/>
+                                <w:noProof/>
+                                <w:color w:val="0000FF"/>
+                                <w:sz w:val="16"/>
+                                <w:szCs w:val="16"/>
+                              </w:rPr>
+                              <w:t>private</w:t>
+                            </w:r>
+                            <w:r>
+                              <w:rPr>
+                                <w:rFonts w:ascii="Consolas" w:hAnsi="Consolas" w:cs="Consolas"/>
+                                <w:noProof/>
+                                <w:color w:val="000000"/>
+                                <w:sz w:val="16"/>
+                                <w:szCs w:val="16"/>
+                              </w:rPr>
+                              <w:t xml:space="preserve"> System.Windows.Forms.ToolStripMenuItem saveAsToolStripMenuItem;</w:t>
+                            </w:r>
+                          </w:p>
+                          <w:p>
+                            <w:pPr>
+                              <w:autoSpaceDE w:val="0"/>
+                              <w:autoSpaceDN w:val="0"/>
+                              <w:adjustRightInd w:val="0"/>
+                              <w:spacing w:after="0" w:line="240" w:lineRule="auto"/>
+                              <w:rPr>
+                                <w:rFonts w:ascii="Consolas" w:hAnsi="Consolas" w:cs="Consolas"/>
+                                <w:noProof/>
+                                <w:color w:val="000000"/>
+                                <w:sz w:val="16"/>
+                                <w:szCs w:val="16"/>
+                              </w:rPr>
+                            </w:pPr>
+                            <w:r>
+                              <w:rPr>
+                                <w:rFonts w:ascii="Consolas" w:hAnsi="Consolas" w:cs="Consolas"/>
+                                <w:noProof/>
+                                <w:color w:val="0000FF"/>
+                                <w:sz w:val="16"/>
+                                <w:szCs w:val="16"/>
+                              </w:rPr>
+                              <w:t>p</w:t>
+                            </w:r>
+                            <w:r>
+                              <w:rPr>
+                                <w:rFonts w:ascii="Consolas" w:hAnsi="Consolas" w:cs="Consolas"/>
+                                <w:noProof/>
+                                <w:color w:val="0000FF"/>
+                                <w:sz w:val="16"/>
+                                <w:szCs w:val="16"/>
+                              </w:rPr>
+                              <w:t>rivate</w:t>
+                            </w:r>
+                            <w:r>
+                              <w:rPr>
+                                <w:rFonts w:ascii="Consolas" w:hAnsi="Consolas" w:cs="Consolas"/>
+                                <w:noProof/>
+                                <w:color w:val="000000"/>
+                                <w:sz w:val="16"/>
+                                <w:szCs w:val="16"/>
+                              </w:rPr>
+                              <w:t xml:space="preserve"> System.Windows.Forms.ToolStripMenuItem editToolStripMenuItem;</w:t>
+                            </w:r>
+                          </w:p>
+                          <w:p>
+                            <w:pPr>
+                              <w:autoSpaceDE w:val="0"/>
+                              <w:autoSpaceDN w:val="0"/>
+                              <w:adjustRightInd w:val="0"/>
+                              <w:spacing w:after="0" w:line="240" w:lineRule="auto"/>
+                              <w:rPr>
+                                <w:rFonts w:ascii="Consolas" w:hAnsi="Consolas" w:cs="Consolas"/>
+                                <w:noProof/>
+                                <w:color w:val="000000"/>
+                                <w:sz w:val="16"/>
+                                <w:szCs w:val="16"/>
+                              </w:rPr>
+                            </w:pPr>
+                            <w:r>
+                              <w:rPr>
+                                <w:rFonts w:ascii="Consolas" w:hAnsi="Consolas" w:cs="Consolas"/>
+                                <w:noProof/>
+                                <w:color w:val="0000FF"/>
+                                <w:sz w:val="16"/>
+                                <w:szCs w:val="16"/>
+                              </w:rPr>
+                              <w:t>private</w:t>
+                            </w:r>
+                            <w:r>
+                              <w:rPr>
+                                <w:rFonts w:ascii="Consolas" w:hAnsi="Consolas" w:cs="Consolas"/>
+                                <w:noProof/>
+                                <w:color w:val="000000"/>
+                                <w:sz w:val="16"/>
+                                <w:szCs w:val="16"/>
+                              </w:rPr>
+                              <w:t xml:space="preserve"> System.Windows.Forms.ToolStripMenuItem buildToolStripMenuItem;</w:t>
+                            </w:r>
+                          </w:p>
+                          <w:p>
+                            <w:pPr>
+                              <w:autoSpaceDE w:val="0"/>
+                              <w:autoSpaceDN w:val="0"/>
+                              <w:adjustRightInd w:val="0"/>
+                              <w:spacing w:after="0" w:line="240" w:lineRule="auto"/>
+                              <w:rPr>
+                                <w:rFonts w:ascii="Consolas" w:hAnsi="Consolas" w:cs="Consolas"/>
+                                <w:noProof/>
+                                <w:color w:val="000000"/>
+                                <w:sz w:val="16"/>
+                                <w:szCs w:val="16"/>
+                              </w:rPr>
+                            </w:pPr>
+                            <w:r>
+                              <w:rPr>
+                                <w:rFonts w:ascii="Consolas" w:hAnsi="Consolas" w:cs="Consolas"/>
+                                <w:noProof/>
+                                <w:color w:val="0000FF"/>
+                                <w:sz w:val="16"/>
+                                <w:szCs w:val="16"/>
+                              </w:rPr>
+                              <w:t>private</w:t>
+                            </w:r>
+                            <w:r>
+                              <w:rPr>
+                                <w:rFonts w:ascii="Consolas" w:hAnsi="Consolas" w:cs="Consolas"/>
+                                <w:noProof/>
+                                <w:color w:val="000000"/>
+                                <w:sz w:val="16"/>
+                                <w:szCs w:val="16"/>
+                              </w:rPr>
+                              <w:t xml:space="preserve"> System.Windows.Forms.ToolStripMenuItem debugToolStripMenuItem;</w:t>
+                            </w:r>
+                          </w:p>
+                          <w:p>
+                            <w:pPr>
+                              <w:autoSpaceDE w:val="0"/>
+                              <w:autoSpaceDN w:val="0"/>
+                              <w:adjustRightInd w:val="0"/>
+                              <w:spacing w:after="0" w:line="240" w:lineRule="auto"/>
+                              <w:rPr>
+                                <w:rFonts w:ascii="Consolas" w:hAnsi="Consolas" w:cs="Consolas"/>
+                                <w:noProof/>
+                                <w:color w:val="000000"/>
+                                <w:sz w:val="16"/>
+                                <w:szCs w:val="16"/>
+                              </w:rPr>
+                            </w:pPr>
+                            <w:r>
+                              <w:rPr>
+                                <w:rFonts w:ascii="Consolas" w:hAnsi="Consolas" w:cs="Consolas"/>
+                                <w:noProof/>
+                                <w:color w:val="0000FF"/>
+                                <w:sz w:val="16"/>
+                                <w:szCs w:val="16"/>
+                              </w:rPr>
+                              <w:t>private</w:t>
+                            </w:r>
+                            <w:r>
+                              <w:rPr>
+                                <w:rFonts w:ascii="Consolas" w:hAnsi="Consolas" w:cs="Consolas"/>
+                                <w:noProof/>
+                                <w:color w:val="000000"/>
+                                <w:sz w:val="16"/>
+                                <w:szCs w:val="16"/>
+                              </w:rPr>
+                              <w:t xml:space="preserve"> System.Windows.Forms.ToolStripMenuItem undoToolStripMenuItem;</w:t>
+                            </w:r>
+                          </w:p>
+                          <w:p>
+                            <w:pPr>
+                              <w:autoSpaceDE w:val="0"/>
+                              <w:autoSpaceDN w:val="0"/>
+                              <w:adjustRightInd w:val="0"/>
+                              <w:spacing w:after="0" w:line="240" w:lineRule="auto"/>
+                              <w:rPr>
+                                <w:rFonts w:ascii="Consolas" w:hAnsi="Consolas" w:cs="Consolas"/>
+                                <w:noProof/>
+                                <w:color w:val="000000"/>
+                                <w:sz w:val="16"/>
+                                <w:szCs w:val="16"/>
+                              </w:rPr>
+                            </w:pPr>
+                            <w:r>
+                              <w:rPr>
+                                <w:rFonts w:ascii="Consolas" w:hAnsi="Consolas" w:cs="Consolas"/>
+                                <w:noProof/>
+                                <w:color w:val="0000FF"/>
+                                <w:sz w:val="16"/>
+                                <w:szCs w:val="16"/>
+                              </w:rPr>
+                              <w:t>private</w:t>
+                            </w:r>
+                            <w:r>
+                              <w:rPr>
+                                <w:rFonts w:ascii="Consolas" w:hAnsi="Consolas" w:cs="Consolas"/>
+                                <w:noProof/>
+                                <w:color w:val="000000"/>
+                                <w:sz w:val="16"/>
+                                <w:szCs w:val="16"/>
+                              </w:rPr>
+                              <w:t xml:space="preserve"> System.Windows.Forms.ToolStripMenuItem redoToolStripMenuItem;</w:t>
+                            </w:r>
+                          </w:p>
+                          <w:p>
+                            <w:pPr>
+                              <w:autoSpaceDE w:val="0"/>
+                              <w:autoSpaceDN w:val="0"/>
+                              <w:adjustRightInd w:val="0"/>
+                              <w:spacing w:after="0" w:line="240" w:lineRule="auto"/>
+                              <w:rPr>
+                                <w:rFonts w:ascii="Consolas" w:hAnsi="Consolas" w:cs="Consolas"/>
+                                <w:noProof/>
+                                <w:color w:val="000000"/>
+                                <w:sz w:val="16"/>
+                                <w:szCs w:val="16"/>
+                              </w:rPr>
+                            </w:pPr>
+                            <w:r>
+                              <w:rPr>
+                                <w:rFonts w:ascii="Consolas" w:hAnsi="Consolas" w:cs="Consolas"/>
+                                <w:noProof/>
+                                <w:color w:val="0000FF"/>
+                                <w:sz w:val="16"/>
+                                <w:szCs w:val="16"/>
+                              </w:rPr>
+                              <w:t>private</w:t>
+                            </w:r>
+                            <w:r>
+                              <w:rPr>
+                                <w:rFonts w:ascii="Consolas" w:hAnsi="Consolas" w:cs="Consolas"/>
+                                <w:noProof/>
+                                <w:color w:val="000000"/>
+                                <w:sz w:val="16"/>
+                                <w:szCs w:val="16"/>
+                              </w:rPr>
+                              <w:t xml:space="preserve"> System.Windows.Forms.ToolStrip toolStrip1;</w:t>
+                            </w:r>
+                          </w:p>
+                          <w:p>
+                            <w:pPr>
+                              <w:autoSpaceDE w:val="0"/>
+                              <w:autoSpaceDN w:val="0"/>
+                              <w:adjustRightInd w:val="0"/>
+                              <w:spacing w:after="0" w:line="240" w:lineRule="auto"/>
+                              <w:rPr>
+                                <w:rFonts w:ascii="Consolas" w:hAnsi="Consolas" w:cs="Consolas"/>
+                                <w:noProof/>
+                                <w:color w:val="000000"/>
+                                <w:sz w:val="16"/>
+                                <w:szCs w:val="16"/>
+                              </w:rPr>
+                            </w:pPr>
+                            <w:r>
+                              <w:rPr>
+                                <w:rFonts w:ascii="Consolas" w:hAnsi="Consolas" w:cs="Consolas"/>
+                                <w:noProof/>
+                                <w:color w:val="0000FF"/>
+                                <w:sz w:val="16"/>
+                                <w:szCs w:val="16"/>
+                              </w:rPr>
+                              <w:t>private</w:t>
+                            </w:r>
+                            <w:r>
+                              <w:rPr>
+                                <w:rFonts w:ascii="Consolas" w:hAnsi="Consolas" w:cs="Consolas"/>
+                                <w:noProof/>
+                                <w:color w:val="000000"/>
+                                <w:sz w:val="16"/>
+                                <w:szCs w:val="16"/>
+                              </w:rPr>
+                              <w:t xml:space="preserve"> System.Windows.Forms.ToolStripSplitButton toolStripSplitButtonNew;</w:t>
+                            </w:r>
+                          </w:p>
+                          <w:p>
+                            <w:pPr>
+                              <w:autoSpaceDE w:val="0"/>
+                              <w:autoSpaceDN w:val="0"/>
+                              <w:adjustRightInd w:val="0"/>
+                              <w:spacing w:after="0" w:line="240" w:lineRule="auto"/>
+                              <w:rPr>
+                                <w:rFonts w:ascii="Consolas" w:hAnsi="Consolas" w:cs="Consolas"/>
+                                <w:noProof/>
+                                <w:color w:val="000000"/>
+                                <w:sz w:val="16"/>
+                                <w:szCs w:val="16"/>
+                              </w:rPr>
+                            </w:pPr>
+                            <w:r>
+                              <w:rPr>
+                                <w:rFonts w:ascii="Consolas" w:hAnsi="Consolas" w:cs="Consolas"/>
+                                <w:noProof/>
+                                <w:color w:val="0000FF"/>
+                                <w:sz w:val="16"/>
+                                <w:szCs w:val="16"/>
+                              </w:rPr>
+                              <w:t>private</w:t>
+                            </w:r>
+                            <w:r>
+                              <w:rPr>
+                                <w:rFonts w:ascii="Consolas" w:hAnsi="Consolas" w:cs="Consolas"/>
+                                <w:noProof/>
+                                <w:color w:val="000000"/>
+                                <w:sz w:val="16"/>
+                                <w:szCs w:val="16"/>
+                              </w:rPr>
+                              <w:t xml:space="preserve"> System.Windows.Forms.ToolStripMenuItem newFileToolStripMenuItem;</w:t>
+                            </w:r>
+                          </w:p>
+                          <w:p>
+                            <w:pPr>
+                              <w:autoSpaceDE w:val="0"/>
+                              <w:autoSpaceDN w:val="0"/>
+                              <w:adjustRightInd w:val="0"/>
+                              <w:spacing w:after="0" w:line="240" w:lineRule="auto"/>
+                              <w:rPr>
+                                <w:rFonts w:ascii="Consolas" w:hAnsi="Consolas" w:cs="Consolas"/>
+                                <w:noProof/>
+                                <w:color w:val="000000"/>
+                                <w:sz w:val="16"/>
+                                <w:szCs w:val="16"/>
+                              </w:rPr>
+                            </w:pPr>
+                            <w:r>
+                              <w:rPr>
+                                <w:rFonts w:ascii="Consolas" w:hAnsi="Consolas" w:cs="Consolas"/>
+                                <w:noProof/>
+                                <w:color w:val="0000FF"/>
+                                <w:sz w:val="16"/>
+                                <w:szCs w:val="16"/>
+                              </w:rPr>
+                              <w:t>private</w:t>
+                            </w:r>
+                            <w:r>
+                              <w:rPr>
+                                <w:rFonts w:ascii="Consolas" w:hAnsi="Consolas" w:cs="Consolas"/>
+                                <w:noProof/>
+                                <w:color w:val="000000"/>
+                                <w:sz w:val="16"/>
+                                <w:szCs w:val="16"/>
+                              </w:rPr>
+                              <w:t xml:space="preserve"> System.Windows.Forms.ToolStripMenuItem newProjectToolStripMenuItem;</w:t>
+                            </w:r>
+                          </w:p>
+                          <w:p>
+                            <w:pPr>
+                              <w:autoSpaceDE w:val="0"/>
+                              <w:autoSpaceDN w:val="0"/>
+                              <w:adjustRightInd w:val="0"/>
+                              <w:spacing w:after="0" w:line="240" w:lineRule="auto"/>
+                              <w:rPr>
+                                <w:rFonts w:ascii="Consolas" w:hAnsi="Consolas" w:cs="Consolas"/>
+                                <w:noProof/>
+                                <w:color w:val="000000"/>
+                                <w:sz w:val="16"/>
+                                <w:szCs w:val="16"/>
+                              </w:rPr>
+                            </w:pPr>
+                            <w:r>
+                              <w:rPr>
+                                <w:rFonts w:ascii="Consolas" w:hAnsi="Consolas" w:cs="Consolas"/>
+                                <w:noProof/>
+                                <w:color w:val="0000FF"/>
+                                <w:sz w:val="16"/>
+                                <w:szCs w:val="16"/>
+                              </w:rPr>
+                              <w:t>private</w:t>
+                            </w:r>
+                            <w:r>
+                              <w:rPr>
+                                <w:rFonts w:ascii="Consolas" w:hAnsi="Consolas" w:cs="Consolas"/>
+                                <w:noProof/>
+                                <w:color w:val="000000"/>
+                                <w:sz w:val="16"/>
+                                <w:szCs w:val="16"/>
+                              </w:rPr>
+                              <w:t xml:space="preserve"> System.Windows.Forms.ToolStripButton toolStripButtonOpen;</w:t>
+                            </w:r>
+                          </w:p>
+                          <w:p>
+                            <w:pPr>
+                              <w:autoSpaceDE w:val="0"/>
+                              <w:autoSpaceDN w:val="0"/>
+                              <w:adjustRightInd w:val="0"/>
+                              <w:spacing w:after="0" w:line="240" w:lineRule="auto"/>
+                              <w:rPr>
+                                <w:rFonts w:ascii="Consolas" w:hAnsi="Consolas" w:cs="Consolas"/>
+                                <w:noProof/>
+                                <w:color w:val="000000"/>
+                                <w:sz w:val="16"/>
+                                <w:szCs w:val="16"/>
+                              </w:rPr>
+                            </w:pPr>
+                            <w:r>
+                              <w:rPr>
+                                <w:rFonts w:ascii="Consolas" w:hAnsi="Consolas" w:cs="Consolas"/>
+                                <w:noProof/>
+                                <w:color w:val="0000FF"/>
+                                <w:sz w:val="16"/>
+                                <w:szCs w:val="16"/>
+                              </w:rPr>
+                              <w:t>private</w:t>
+                            </w:r>
+                            <w:r>
+                              <w:rPr>
+                                <w:rFonts w:ascii="Consolas" w:hAnsi="Consolas" w:cs="Consolas"/>
+                                <w:noProof/>
+                                <w:color w:val="000000"/>
+                                <w:sz w:val="16"/>
+                                <w:szCs w:val="16"/>
+                              </w:rPr>
+                              <w:t xml:space="preserve"> System.Windows.Forms.ToolStripButton toolStripButtonSave;</w:t>
+                            </w:r>
+                          </w:p>
+                          <w:p>
+                            <w:pPr>
+                              <w:autoSpaceDE w:val="0"/>
+                              <w:autoSpaceDN w:val="0"/>
+                              <w:adjustRightInd w:val="0"/>
+                              <w:spacing w:after="0" w:line="240" w:lineRule="auto"/>
+                              <w:rPr>
+                                <w:rFonts w:ascii="Consolas" w:hAnsi="Consolas" w:cs="Consolas"/>
+                                <w:noProof/>
+                                <w:color w:val="000000"/>
+                                <w:sz w:val="16"/>
+                                <w:szCs w:val="16"/>
+                              </w:rPr>
+                            </w:pPr>
+                            <w:r>
+                              <w:rPr>
+                                <w:rFonts w:ascii="Consolas" w:hAnsi="Consolas" w:cs="Consolas"/>
+                                <w:noProof/>
+                                <w:color w:val="0000FF"/>
+                                <w:sz w:val="16"/>
+                                <w:szCs w:val="16"/>
+                              </w:rPr>
+                              <w:t>private</w:t>
+                            </w:r>
+                            <w:r>
+                              <w:rPr>
+                                <w:rFonts w:ascii="Consolas" w:hAnsi="Consolas" w:cs="Consolas"/>
+                                <w:noProof/>
+                                <w:color w:val="000000"/>
+                                <w:sz w:val="16"/>
+                                <w:szCs w:val="16"/>
+                              </w:rPr>
+                              <w:t xml:space="preserve"> System.Windows.Forms.ToolStripButton toolStripButtonSaveAs;</w:t>
+                            </w:r>
+                          </w:p>
+                          <w:p>
+                            <w:pPr>
+                              <w:autoSpaceDE w:val="0"/>
+                              <w:autoSpaceDN w:val="0"/>
+                              <w:adjustRightInd w:val="0"/>
+                              <w:spacing w:after="0" w:line="240" w:lineRule="auto"/>
+                              <w:rPr>
+                                <w:rFonts w:ascii="Consolas" w:hAnsi="Consolas" w:cs="Consolas"/>
+                                <w:noProof/>
+                                <w:color w:val="000000"/>
+                                <w:sz w:val="16"/>
+                                <w:szCs w:val="16"/>
+                              </w:rPr>
+                            </w:pPr>
+                            <w:r>
+                              <w:rPr>
+                                <w:rFonts w:ascii="Consolas" w:hAnsi="Consolas" w:cs="Consolas"/>
+                                <w:noProof/>
+                                <w:color w:val="0000FF"/>
+                                <w:sz w:val="16"/>
+                                <w:szCs w:val="16"/>
+                              </w:rPr>
+                              <w:t>private</w:t>
+                            </w:r>
+                            <w:r>
+                              <w:rPr>
+                                <w:rFonts w:ascii="Consolas" w:hAnsi="Consolas" w:cs="Consolas"/>
+                                <w:noProof/>
+                                <w:color w:val="000000"/>
+                                <w:sz w:val="16"/>
+                                <w:szCs w:val="16"/>
+                              </w:rPr>
+                              <w:t xml:space="preserve"> System.Windows.Forms.ToolStripSeparator toolStripSeparator1;</w:t>
+                            </w:r>
+                          </w:p>
+                          <w:p>
+                            <w:pPr>
+                              <w:autoSpaceDE w:val="0"/>
+                              <w:autoSpaceDN w:val="0"/>
+                              <w:adjustRightInd w:val="0"/>
+                              <w:spacing w:after="0" w:line="240" w:lineRule="auto"/>
+                              <w:rPr>
+                                <w:rFonts w:ascii="Consolas" w:hAnsi="Consolas" w:cs="Consolas"/>
+                                <w:noProof/>
+                                <w:color w:val="000000"/>
+                                <w:sz w:val="16"/>
+                                <w:szCs w:val="16"/>
+                              </w:rPr>
+                            </w:pPr>
+                            <w:r>
+                              <w:rPr>
+                                <w:rFonts w:ascii="Consolas" w:hAnsi="Consolas" w:cs="Consolas"/>
+                                <w:noProof/>
+                                <w:color w:val="0000FF"/>
+                                <w:sz w:val="16"/>
+                                <w:szCs w:val="16"/>
+                              </w:rPr>
+                              <w:t>private</w:t>
+                            </w:r>
+                            <w:r>
+                              <w:rPr>
+                                <w:rFonts w:ascii="Consolas" w:hAnsi="Consolas" w:cs="Consolas"/>
+                                <w:noProof/>
+                                <w:color w:val="000000"/>
+                                <w:sz w:val="16"/>
+                                <w:szCs w:val="16"/>
+                              </w:rPr>
+                              <w:t xml:space="preserve"> System.Windows.Forms.ToolStripButton toolStripButtonRedo;</w:t>
+                            </w:r>
+                          </w:p>
+                          <w:p>
+                            <w:pPr>
+                              <w:autoSpaceDE w:val="0"/>
+                              <w:autoSpaceDN w:val="0"/>
+                              <w:adjustRightInd w:val="0"/>
+                              <w:spacing w:after="0" w:line="240" w:lineRule="auto"/>
+                              <w:rPr>
+                                <w:rFonts w:ascii="Consolas" w:hAnsi="Consolas" w:cs="Consolas"/>
+                                <w:noProof/>
+                                <w:color w:val="000000"/>
+                                <w:sz w:val="16"/>
+                                <w:szCs w:val="16"/>
+                              </w:rPr>
+                            </w:pPr>
+                            <w:r>
+                              <w:rPr>
+                                <w:rFonts w:ascii="Consolas" w:hAnsi="Consolas" w:cs="Consolas"/>
+                                <w:noProof/>
+                                <w:color w:val="0000FF"/>
+                                <w:sz w:val="16"/>
+                                <w:szCs w:val="16"/>
+                              </w:rPr>
+                              <w:t>private</w:t>
+                            </w:r>
+                            <w:r>
+                              <w:rPr>
+                                <w:rFonts w:ascii="Consolas" w:hAnsi="Consolas" w:cs="Consolas"/>
+                                <w:noProof/>
+                                <w:color w:val="000000"/>
+                                <w:sz w:val="16"/>
+                                <w:szCs w:val="16"/>
+                              </w:rPr>
+                              <w:t xml:space="preserve"> System.Windows.Forms.ToolStripSeparator toolStripSeparator2;</w:t>
+                            </w:r>
+                          </w:p>
+                          <w:p>
+                            <w:pPr>
+                              <w:autoSpaceDE w:val="0"/>
+                              <w:autoSpaceDN w:val="0"/>
+                              <w:adjustRightInd w:val="0"/>
+                              <w:spacing w:after="0" w:line="240" w:lineRule="auto"/>
+                              <w:rPr>
+                                <w:rFonts w:ascii="Consolas" w:hAnsi="Consolas" w:cs="Consolas"/>
+                                <w:noProof/>
+                                <w:color w:val="000000"/>
+                                <w:sz w:val="16"/>
+                                <w:szCs w:val="16"/>
+                              </w:rPr>
+                            </w:pPr>
+                            <w:r>
+                              <w:rPr>
+                                <w:rFonts w:ascii="Consolas" w:hAnsi="Consolas" w:cs="Consolas"/>
+                                <w:noProof/>
+                                <w:color w:val="0000FF"/>
+                                <w:sz w:val="16"/>
+                                <w:szCs w:val="16"/>
+                              </w:rPr>
+                              <w:t>private</w:t>
+                            </w:r>
+                            <w:r>
+                              <w:rPr>
+                                <w:rFonts w:ascii="Consolas" w:hAnsi="Consolas" w:cs="Consolas"/>
+                                <w:noProof/>
+                                <w:color w:val="000000"/>
+                                <w:sz w:val="16"/>
+                                <w:szCs w:val="16"/>
+                              </w:rPr>
+                              <w:t xml:space="preserve"> System.Windows.Forms.ToolStripSplitButton toolStripSplitButtonStart;</w:t>
+                            </w:r>
+                          </w:p>
+                          <w:p>
+                            <w:pPr>
+                              <w:autoSpaceDE w:val="0"/>
+                              <w:autoSpaceDN w:val="0"/>
+                              <w:adjustRightInd w:val="0"/>
+                              <w:spacing w:after="0" w:line="240" w:lineRule="auto"/>
+                              <w:rPr>
+                                <w:rFonts w:ascii="Consolas" w:hAnsi="Consolas" w:cs="Consolas"/>
+                                <w:noProof/>
+                                <w:color w:val="000000"/>
+                                <w:sz w:val="16"/>
+                                <w:szCs w:val="16"/>
+                              </w:rPr>
+                            </w:pPr>
+                            <w:r>
+                              <w:rPr>
+                                <w:rFonts w:ascii="Consolas" w:hAnsi="Consolas" w:cs="Consolas"/>
+                                <w:noProof/>
+                                <w:color w:val="0000FF"/>
+                                <w:sz w:val="16"/>
+                                <w:szCs w:val="16"/>
+                              </w:rPr>
+                              <w:t>private</w:t>
+                            </w:r>
+                            <w:r>
+                              <w:rPr>
+                                <w:rFonts w:ascii="Consolas" w:hAnsi="Consolas" w:cs="Consolas"/>
+                                <w:noProof/>
+                                <w:color w:val="000000"/>
+                                <w:sz w:val="16"/>
+                                <w:szCs w:val="16"/>
+                              </w:rPr>
+                              <w:t xml:space="preserve"> System.Windows.Forms.ToolStripMenuItem startToolStripMenuItem;</w:t>
+                            </w:r>
+                          </w:p>
+                          <w:p>
+                            <w:pPr>
+                              <w:autoSpaceDE w:val="0"/>
+                              <w:autoSpaceDN w:val="0"/>
+                              <w:adjustRightInd w:val="0"/>
+                              <w:spacing w:after="0" w:line="240" w:lineRule="auto"/>
+                              <w:rPr>
+                                <w:rFonts w:ascii="Consolas" w:hAnsi="Consolas" w:cs="Consolas"/>
+                                <w:noProof/>
+                                <w:color w:val="000000"/>
+                                <w:sz w:val="16"/>
+                                <w:szCs w:val="16"/>
+                              </w:rPr>
+                            </w:pPr>
+                            <w:r>
+                              <w:rPr>
+                                <w:rFonts w:ascii="Consolas" w:hAnsi="Consolas" w:cs="Consolas"/>
+                                <w:noProof/>
+                                <w:color w:val="0000FF"/>
+                                <w:sz w:val="16"/>
+                                <w:szCs w:val="16"/>
+                              </w:rPr>
+                              <w:t>private</w:t>
+                            </w:r>
+                            <w:r>
+                              <w:rPr>
+                                <w:rFonts w:ascii="Consolas" w:hAnsi="Consolas" w:cs="Consolas"/>
+                                <w:noProof/>
+                                <w:color w:val="000000"/>
+                                <w:sz w:val="16"/>
+                                <w:szCs w:val="16"/>
+                              </w:rPr>
+                              <w:t xml:space="preserve"> System.Windows.Forms.ToolStripMenuItem startDebugToolStripMenuItem;</w:t>
+                            </w:r>
+                          </w:p>
+                          <w:p>
+                            <w:pPr>
+                              <w:autoSpaceDE w:val="0"/>
+                              <w:autoSpaceDN w:val="0"/>
+                              <w:adjustRightInd w:val="0"/>
+                              <w:spacing w:after="0" w:line="240" w:lineRule="auto"/>
+                              <w:rPr>
+                                <w:rFonts w:ascii="Consolas" w:hAnsi="Consolas" w:cs="Consolas"/>
+                                <w:noProof/>
+                                <w:color w:val="000000"/>
+                                <w:sz w:val="16"/>
+                                <w:szCs w:val="16"/>
+                              </w:rPr>
+                            </w:pPr>
+                            <w:r>
+                              <w:rPr>
+                                <w:rFonts w:ascii="Consolas" w:hAnsi="Consolas" w:cs="Consolas"/>
+                                <w:noProof/>
+                                <w:color w:val="0000FF"/>
+                                <w:sz w:val="16"/>
+                                <w:szCs w:val="16"/>
+                              </w:rPr>
+                              <w:t>private</w:t>
+                            </w:r>
+                            <w:r>
+                              <w:rPr>
+                                <w:rFonts w:ascii="Consolas" w:hAnsi="Consolas" w:cs="Consolas"/>
+                                <w:noProof/>
+                                <w:color w:val="000000"/>
+                                <w:sz w:val="16"/>
+                                <w:szCs w:val="16"/>
+                              </w:rPr>
+                              <w:t xml:space="preserve"> System.Windows.Forms.ToolStripButton toolStripSplitButtonUndo;</w:t>
+                            </w:r>
+                          </w:p>
+                          <w:p>
+                            <w:pPr>
+                              <w:autoSpaceDE w:val="0"/>
+                              <w:autoSpaceDN w:val="0"/>
+                              <w:adjustRightInd w:val="0"/>
+                              <w:spacing w:after="0" w:line="240" w:lineRule="auto"/>
+                              <w:rPr>
+                                <w:rFonts w:ascii="Consolas" w:hAnsi="Consolas" w:cs="Consolas"/>
+                                <w:noProof/>
+                                <w:color w:val="000000"/>
+                                <w:sz w:val="16"/>
+                                <w:szCs w:val="16"/>
+                              </w:rPr>
+                            </w:pPr>
+                            <w:r>
+                              <w:rPr>
+                                <w:rFonts w:ascii="Consolas" w:hAnsi="Consolas" w:cs="Consolas"/>
+                                <w:noProof/>
+                                <w:color w:val="0000FF"/>
+                                <w:sz w:val="16"/>
+                                <w:szCs w:val="16"/>
+                              </w:rPr>
+                              <w:t>private</w:t>
+                            </w:r>
+                            <w:r>
+                              <w:rPr>
+                                <w:rFonts w:ascii="Consolas" w:hAnsi="Consolas" w:cs="Consolas"/>
+                                <w:noProof/>
+                                <w:color w:val="000000"/>
+                                <w:sz w:val="16"/>
+                                <w:szCs w:val="16"/>
+                              </w:rPr>
+                              <w:t xml:space="preserve"> System.Windows.Forms.TabControl tabControl1;</w:t>
+                            </w:r>
+                          </w:p>
+                          <w:p>
+                            <w:pPr>
+                              <w:autoSpaceDE w:val="0"/>
+                              <w:autoSpaceDN w:val="0"/>
+                              <w:adjustRightInd w:val="0"/>
+                              <w:spacing w:after="0" w:line="240" w:lineRule="auto"/>
+                              <w:rPr>
+                                <w:rFonts w:ascii="Consolas" w:hAnsi="Consolas" w:cs="Consolas"/>
+                                <w:noProof/>
+                                <w:color w:val="000000"/>
+                                <w:sz w:val="16"/>
+                                <w:szCs w:val="16"/>
+                              </w:rPr>
+                            </w:pPr>
+                            <w:r>
+                              <w:rPr>
+                                <w:rFonts w:ascii="Consolas" w:hAnsi="Consolas" w:cs="Consolas"/>
+                                <w:noProof/>
+                                <w:color w:val="0000FF"/>
+                                <w:sz w:val="16"/>
+                                <w:szCs w:val="16"/>
+                              </w:rPr>
+                              <w:t>private</w:t>
+                            </w:r>
+                            <w:r>
+                              <w:rPr>
+                                <w:rFonts w:ascii="Consolas" w:hAnsi="Consolas" w:cs="Consolas"/>
+                                <w:noProof/>
+                                <w:color w:val="000000"/>
+                                <w:sz w:val="16"/>
+                                <w:szCs w:val="16"/>
+                              </w:rPr>
+                              <w:t xml:space="preserve"> System.Windows.Forms.TabPage tabPage1;</w:t>
+                            </w:r>
+                          </w:p>
+                          <w:p>
+                            <w:pPr>
+                              <w:autoSpaceDE w:val="0"/>
+                              <w:autoSpaceDN w:val="0"/>
+                              <w:adjustRightInd w:val="0"/>
+                              <w:spacing w:after="0" w:line="240" w:lineRule="auto"/>
+                              <w:rPr>
+                                <w:rFonts w:ascii="Consolas" w:hAnsi="Consolas" w:cs="Consolas"/>
+                                <w:noProof/>
+                                <w:color w:val="000000"/>
+                                <w:sz w:val="16"/>
+                                <w:szCs w:val="16"/>
+                              </w:rPr>
+                            </w:pPr>
+                            <w:r>
+                              <w:rPr>
+                                <w:rFonts w:ascii="Consolas" w:hAnsi="Consolas" w:cs="Consolas"/>
+                                <w:noProof/>
+                                <w:color w:val="0000FF"/>
+                                <w:sz w:val="16"/>
+                                <w:szCs w:val="16"/>
+                              </w:rPr>
+                              <w:t>private</w:t>
+                            </w:r>
+                            <w:r>
+                              <w:rPr>
+                                <w:rFonts w:ascii="Consolas" w:hAnsi="Consolas" w:cs="Consolas"/>
+                                <w:noProof/>
+                                <w:color w:val="000000"/>
+                                <w:sz w:val="16"/>
+                                <w:szCs w:val="16"/>
+                              </w:rPr>
+                              <w:t xml:space="preserve"> System.Windows.Forms.TabPage tabPage2;</w:t>
+                            </w:r>
+                          </w:p>
+                          <w:p>
+                            <w:pPr>
+                              <w:autoSpaceDE w:val="0"/>
+                              <w:autoSpaceDN w:val="0"/>
+                              <w:adjustRightInd w:val="0"/>
+                              <w:spacing w:after="0" w:line="240" w:lineRule="auto"/>
+                              <w:rPr>
+                                <w:rFonts w:ascii="Consolas" w:hAnsi="Consolas" w:cs="Consolas"/>
+                                <w:noProof/>
+                                <w:color w:val="000000"/>
+                                <w:sz w:val="16"/>
+                                <w:szCs w:val="16"/>
+                              </w:rPr>
+                            </w:pPr>
+                            <w:r>
+                              <w:rPr>
+                                <w:rFonts w:ascii="Consolas" w:hAnsi="Consolas" w:cs="Consolas"/>
+                                <w:noProof/>
+                                <w:color w:val="0000FF"/>
+                                <w:sz w:val="16"/>
+                                <w:szCs w:val="16"/>
+                              </w:rPr>
+                              <w:t>private</w:t>
+                            </w:r>
+                            <w:r>
+                              <w:rPr>
+                                <w:rFonts w:ascii="Consolas" w:hAnsi="Consolas" w:cs="Consolas"/>
+                                <w:noProof/>
+                                <w:color w:val="000000"/>
+                                <w:sz w:val="16"/>
+                                <w:szCs w:val="16"/>
+                              </w:rPr>
+                              <w:t xml:space="preserve"> System.Windows.Forms.ToolStripSeparator toolStripSeparator3;</w:t>
+                            </w:r>
+                          </w:p>
+                          <w:p>
+                            <w:pPr>
+                              <w:autoSpaceDE w:val="0"/>
+                              <w:autoSpaceDN w:val="0"/>
+                              <w:adjustRightInd w:val="0"/>
+                              <w:spacing w:after="0" w:line="240" w:lineRule="auto"/>
+                              <w:rPr>
+                                <w:rFonts w:ascii="Consolas" w:hAnsi="Consolas" w:cs="Consolas"/>
+                                <w:noProof/>
+                                <w:color w:val="000000"/>
+                                <w:sz w:val="16"/>
+                                <w:szCs w:val="16"/>
+                              </w:rPr>
+                            </w:pPr>
+                            <w:r>
+                              <w:rPr>
+                                <w:rFonts w:ascii="Consolas" w:hAnsi="Consolas" w:cs="Consolas"/>
+                                <w:noProof/>
+                                <w:color w:val="0000FF"/>
+                                <w:sz w:val="16"/>
+                                <w:szCs w:val="16"/>
+                              </w:rPr>
+                              <w:t>private</w:t>
+                            </w:r>
+                            <w:r>
+                              <w:rPr>
+                                <w:rFonts w:ascii="Consolas" w:hAnsi="Consolas" w:cs="Consolas"/>
+                                <w:noProof/>
+                                <w:color w:val="000000"/>
+                                <w:sz w:val="16"/>
+                                <w:szCs w:val="16"/>
+                              </w:rPr>
+                              <w:t xml:space="preserve"> System.Windows.Forms.ToolStripButton toolStripButtonPause;</w:t>
+                            </w:r>
+                          </w:p>
+                          <w:p>
+                            <w:pPr>
+                              <w:autoSpaceDE w:val="0"/>
+                              <w:autoSpaceDN w:val="0"/>
+                              <w:adjustRightInd w:val="0"/>
+                              <w:spacing w:after="0" w:line="240" w:lineRule="auto"/>
+                              <w:rPr>
+                                <w:rFonts w:ascii="Consolas" w:hAnsi="Consolas" w:cs="Consolas"/>
+                                <w:noProof/>
+                                <w:color w:val="000000"/>
+                                <w:sz w:val="16"/>
+                                <w:szCs w:val="16"/>
+                              </w:rPr>
+                            </w:pPr>
+                            <w:r>
+                              <w:rPr>
+                                <w:rFonts w:ascii="Consolas" w:hAnsi="Consolas" w:cs="Consolas"/>
+                                <w:noProof/>
+                                <w:color w:val="0000FF"/>
+                                <w:sz w:val="16"/>
+                                <w:szCs w:val="16"/>
+                              </w:rPr>
+                              <w:t>private</w:t>
+                            </w:r>
+                            <w:r>
+                              <w:rPr>
+                                <w:rFonts w:ascii="Consolas" w:hAnsi="Consolas" w:cs="Consolas"/>
+                                <w:noProof/>
+                                <w:color w:val="000000"/>
+                                <w:sz w:val="16"/>
+                                <w:szCs w:val="16"/>
+                              </w:rPr>
+                              <w:t xml:space="preserve"> System.Windows.Forms.ToolStripButton toolStripButtonStop;</w:t>
+                            </w:r>
+                          </w:p>
+                          <w:p>
+                            <w:pPr>
+                              <w:autoSpaceDE w:val="0"/>
+                              <w:autoSpaceDN w:val="0"/>
+                              <w:adjustRightInd w:val="0"/>
+                              <w:spacing w:after="0" w:line="240" w:lineRule="auto"/>
+                              <w:rPr>
+                                <w:rFonts w:ascii="Consolas" w:hAnsi="Consolas" w:cs="Consolas"/>
+                                <w:noProof/>
+                                <w:color w:val="000000"/>
+                                <w:sz w:val="16"/>
+                                <w:szCs w:val="16"/>
+                              </w:rPr>
+                            </w:pPr>
+                            <w:r>
+                              <w:rPr>
+                                <w:rFonts w:ascii="Consolas" w:hAnsi="Consolas" w:cs="Consolas"/>
+                                <w:noProof/>
+                                <w:color w:val="0000FF"/>
+                                <w:sz w:val="16"/>
+                                <w:szCs w:val="16"/>
+                              </w:rPr>
+                              <w:t>private</w:t>
+                            </w:r>
+                            <w:r>
+                              <w:rPr>
+                                <w:rFonts w:ascii="Consolas" w:hAnsi="Consolas" w:cs="Consolas"/>
+                                <w:noProof/>
+                                <w:color w:val="000000"/>
+                                <w:sz w:val="16"/>
+                                <w:szCs w:val="16"/>
+                              </w:rPr>
+                              <w:t xml:space="preserve"> System.Windows.Forms.ToolStripButton toolStripButtonStepOver;</w:t>
+                            </w:r>
+                          </w:p>
+                          <w:p>
+                            <w:pPr>
+                              <w:autoSpaceDE w:val="0"/>
+                              <w:autoSpaceDN w:val="0"/>
+                              <w:adjustRightInd w:val="0"/>
+                              <w:spacing w:after="0" w:line="240" w:lineRule="auto"/>
+                              <w:rPr>
+                                <w:rFonts w:ascii="Consolas" w:hAnsi="Consolas" w:cs="Consolas"/>
+                                <w:noProof/>
+                                <w:color w:val="000000"/>
+                                <w:sz w:val="16"/>
+                                <w:szCs w:val="16"/>
+                              </w:rPr>
+                            </w:pPr>
+                            <w:r>
+                              <w:rPr>
+                                <w:rFonts w:ascii="Consolas" w:hAnsi="Consolas" w:cs="Consolas"/>
+                                <w:noProof/>
+                                <w:color w:val="0000FF"/>
+                                <w:sz w:val="16"/>
+                                <w:szCs w:val="16"/>
+                              </w:rPr>
+                              <w:t>private</w:t>
+                            </w:r>
+                            <w:r>
+                              <w:rPr>
+                                <w:rFonts w:ascii="Consolas" w:hAnsi="Consolas" w:cs="Consolas"/>
+                                <w:noProof/>
+                                <w:color w:val="000000"/>
+                                <w:sz w:val="16"/>
+                                <w:szCs w:val="16"/>
+                              </w:rPr>
+                              <w:t xml:space="preserve"> System.Windows.Forms.ToolStripButton toolStripButtonStepInto;</w:t>
+                            </w:r>
+                          </w:p>
+                          <w:p>
+                            <w:pPr>
+                              <w:autoSpaceDE w:val="0"/>
+                              <w:autoSpaceDN w:val="0"/>
+                              <w:adjustRightInd w:val="0"/>
+                              <w:spacing w:after="0" w:line="240" w:lineRule="auto"/>
+                              <w:rPr>
+                                <w:rFonts w:ascii="Consolas" w:hAnsi="Consolas" w:cs="Consolas"/>
+                                <w:noProof/>
+                                <w:color w:val="000000"/>
+                                <w:sz w:val="16"/>
+                                <w:szCs w:val="16"/>
+                              </w:rPr>
+                            </w:pPr>
+                            <w:r>
+                              <w:rPr>
+                                <w:rFonts w:ascii="Consolas" w:hAnsi="Consolas" w:cs="Consolas"/>
+                                <w:noProof/>
+                                <w:color w:val="0000FF"/>
+                                <w:sz w:val="16"/>
+                                <w:szCs w:val="16"/>
+                              </w:rPr>
+                              <w:t>private</w:t>
+                            </w:r>
+                            <w:r>
+                              <w:rPr>
+                                <w:rFonts w:ascii="Consolas" w:hAnsi="Consolas" w:cs="Consolas"/>
+                                <w:noProof/>
+                                <w:color w:val="000000"/>
+                                <w:sz w:val="16"/>
+                                <w:szCs w:val="16"/>
+                              </w:rPr>
+                              <w:t xml:space="preserve"> System.Windows.Forms.ToolStripButton toolStripButtonStepOutof;</w:t>
+                            </w:r>
+                          </w:p>
+                          <w:p>
+                            <w:pPr>
+                              <w:rPr>
+                                <w:noProof/>
+                                <w:sz w:val="16"/>
+                                <w:szCs w:val="16"/>
+                              </w:rPr>
+                            </w:pPr>
+                            <w:r>
+                              <w:rPr>
+                                <w:rFonts w:ascii="Consolas" w:hAnsi="Consolas" w:cs="Consolas"/>
+                                <w:noProof/>
+                                <w:color w:val="0000FF"/>
+                                <w:sz w:val="16"/>
+                                <w:szCs w:val="16"/>
+                              </w:rPr>
+                              <w:t>private</w:t>
+                            </w:r>
+                            <w:r>
+                              <w:rPr>
+                                <w:rFonts w:ascii="Consolas" w:hAnsi="Consolas" w:cs="Consolas"/>
+                                <w:noProof/>
+                                <w:color w:val="000000"/>
+                                <w:sz w:val="16"/>
+                                <w:szCs w:val="16"/>
+                              </w:rPr>
+                              <w:t xml:space="preserve"> System.Windows.Forms.Panel panel1;</w:t>
+                            </w:r>
+                            <w:bookmarkEnd w:id="0"/>
+                          </w:p>
+                        </w:txbxContent>
+                      </wps:txbx>
+                      <wps:bodyPr rot="0" vert="horz" wrap="square" lIns="91440" tIns="45720" rIns="91440" bIns="45720" anchor="t" anchorCtr="0">
+                        <a:noAutofit/>
+                      </wps:bodyPr>
+                    </wps:wsp>
+                  </a:graphicData>
+                </a:graphic>
+              </wp:anchor>
+            </w:drawing>
+          </mc:Choice>
+          <mc:Fallback>
+            <w:pict>
+              <v:shapetype id="_x0000_t202" coordsize="21600,21600" o:spt="202" path="m,l,21600r21600,l21600,xe">
+                <v:stroke joinstyle="miter"/>
+                <v:path gradientshapeok="t" o:connecttype="rect"/>
+              </v:shapetype>
+              <v:shape id="Text Box 2" o:spid="_x0000_s1026" type="#_x0000_t202" style="position:absolute;margin-left:302.8pt;margin-top:209.05pt;width:354pt;height:317.25pt;z-index:251658240;visibility:visible;mso-wrap-style:square;mso-wrap-distance-left:9pt;mso-wrap-distance-top:0;mso-wrap-distance-right:9pt;mso-wrap-distance-bottom:0;mso-position-horizontal:right;mso-position-horizontal-relative:margin;mso-position-vertical:absolute;mso-position-vertical-relative:text;v-text-anchor:top" o:gfxdata="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">
+                <v:textbox>
+                  <w:txbxContent>
+                    <w:p>
+                      <w:pPr>
+                        <w:autoSpaceDE w:val="0"/>
+                        <w:autoSpaceDN w:val="0"/>
+                        <w:adjustRightInd w:val="0"/>
+                        <w:spacing w:after="0" w:line="240" w:lineRule="auto"/>
+                        <w:rPr>
+                          <w:rFonts w:ascii="Consolas" w:hAnsi="Consolas" w:cs="Consolas"/>
+                          <w:noProof/>
+                          <w:color w:val="000000"/>
+                          <w:sz w:val="16"/>
+                          <w:szCs w:val="16"/>
+                        </w:rPr>
+                      </w:pPr>
+                      <w:bookmarkStart w:id="1" w:name="_GoBack"/>
+                      <w:r>
+                        <w:rPr>
+                          <w:rFonts w:ascii="Consolas" w:hAnsi="Consolas" w:cs="Consolas"/>
+                          <w:noProof/>
+                          <w:color w:val="0000FF"/>
+                          <w:sz w:val="16"/>
+                          <w:szCs w:val="16"/>
+                        </w:rPr>
+                        <w:t>private</w:t>
+                      </w:r>
+                      <w:r>
+                        <w:rPr>
+                          <w:rFonts w:ascii="Consolas" w:hAnsi="Consolas" w:cs="Consolas"/>
+                          <w:noProof/>
+                          <w:color w:val="000000"/>
+                          <w:sz w:val="16"/>
+                          <w:szCs w:val="16"/>
+                        </w:rPr>
+                        <w:t xml:space="preserve"> System.Windows.Forms.MenuStrip menuStrip1;</w:t>
+                      </w:r>
+                    </w:p>
+                    <w:p>
+                      <w:pPr>
+                        <w:autoSpaceDE w:val="0"/>
+                        <w:autoSpaceDN w:val="0"/>
+                        <w:adjustRightInd w:val="0"/>
+                        <w:spacing w:after="0" w:line="240" w:lineRule="auto"/>
+                        <w:rPr>
+                          <w:rFonts w:ascii="Consolas" w:hAnsi="Consolas" w:cs="Consolas"/>
+                          <w:noProof/>
+                          <w:color w:val="000000"/>
+                          <w:sz w:val="16"/>
+                          <w:szCs w:val="16"/>
+                        </w:rPr>
+                      </w:pPr>
+                      <w:r>
+                        <w:rPr>
+                          <w:rFonts w:ascii="Consolas" w:hAnsi="Consolas" w:cs="Consolas"/>
+                          <w:noProof/>
+                          <w:color w:val="0000FF"/>
+                          <w:sz w:val="16"/>
+                          <w:szCs w:val="16"/>
+                        </w:rPr>
+                        <w:t>private</w:t>
+                      </w:r>
+                      <w:r>
+                        <w:rPr>
+                          <w:rFonts w:ascii="Consolas" w:hAnsi="Consolas" w:cs="Consolas"/>
+                          <w:noProof/>
+                          <w:color w:val="000000"/>
+                          <w:sz w:val="16"/>
+                          <w:szCs w:val="16"/>
+                        </w:rPr>
+                        <w:t xml:space="preserve"> System.Windows.Forms.ToolStripMenuItem fileToolStripMenuItem;</w:t>
+                      </w:r>
+                    </w:p>
+                    <w:p>
+                      <w:pPr>
+                        <w:autoSpaceDE w:val="0"/>
+                        <w:autoSpaceDN w:val="0"/>
+                        <w:adjustRightInd w:val="0"/>
+                        <w:spacing w:after="0" w:line="240" w:lineRule="auto"/>
+                        <w:rPr>
+                          <w:rFonts w:ascii="Consolas" w:hAnsi="Consolas" w:cs="Consolas"/>
+                          <w:noProof/>
+                          <w:color w:val="000000"/>
+                          <w:sz w:val="16"/>
+                          <w:szCs w:val="16"/>
+                        </w:rPr>
+                      </w:pPr>
+                      <w:r>
+                        <w:rPr>
+                          <w:rFonts w:ascii="Consolas" w:hAnsi="Consolas" w:cs="Consolas"/>
+                          <w:noProof/>
+                          <w:color w:val="0000FF"/>
+                          <w:sz w:val="16"/>
+                          <w:szCs w:val="16"/>
+                        </w:rPr>
+                        <w:t>private</w:t>
+                      </w:r>
+                      <w:r>
+                        <w:rPr>
+                          <w:rFonts w:ascii="Consolas" w:hAnsi="Consolas" w:cs="Consolas"/>
+                          <w:noProof/>
+                          <w:color w:val="000000"/>
+                          <w:sz w:val="16"/>
+                          <w:szCs w:val="16"/>
+                        </w:rPr>
+                        <w:t xml:space="preserve"> System.Windows.Forms.ToolStripMenuItem saveToolStripMenuItem;</w:t>
+                      </w:r>
+                    </w:p>
+                    <w:p>
+                      <w:pPr>
+                        <w:autoSpaceDE w:val="0"/>
+                        <w:autoSpaceDN w:val="0"/>
+                        <w:adjustRightInd w:val="0"/>
+                        <w:spacing w:after="0" w:line="240" w:lineRule="auto"/>
+                        <w:rPr>
+                          <w:rFonts w:ascii="Consolas" w:hAnsi="Consolas" w:cs="Consolas"/>
+                          <w:noProof/>
+                          <w:color w:val="000000"/>
+                          <w:sz w:val="16"/>
+                          <w:szCs w:val="16"/>
+                        </w:rPr>
+                      </w:pPr>
+                      <w:r>
+                        <w:rPr>
+                          <w:rFonts w:ascii="Consolas" w:hAnsi="Consolas" w:cs="Consolas"/>
+                          <w:noProof/>
+                          <w:color w:val="0000FF"/>
+                          <w:sz w:val="16"/>
+                          <w:szCs w:val="16"/>
+                        </w:rPr>
+                        <w:t>private</w:t>
+                      </w:r>
+                      <w:r>
+                        <w:rPr>
+                          <w:rFonts w:ascii="Consolas" w:hAnsi="Consolas" w:cs="Consolas"/>
+                          <w:noProof/>
+                          <w:color w:val="000000"/>
+                          <w:sz w:val="16"/>
+                          <w:szCs w:val="16"/>
+                        </w:rPr>
+                        <w:t xml:space="preserve"> System.Windows.Forms.ToolStripMenuItem saveAsToolStripMenuItem;</w:t>
+                      </w:r>
+                    </w:p>
+                    <w:p>
+                      <w:pPr>
+                        <w:autoSpaceDE w:val="0"/>
+                        <w:autoSpaceDN w:val="0"/>
+                        <w:adjustRightInd w:val="0"/>
+                        <w:spacing w:after="0" w:line="240" w:lineRule="auto"/>
+                        <w:rPr>
+                          <w:rFonts w:ascii="Consolas" w:hAnsi="Consolas" w:cs="Consolas"/>
+                          <w:noProof/>
+                          <w:color w:val="000000"/>
+                          <w:sz w:val="16"/>
+                          <w:szCs w:val="16"/>
+                        </w:rPr>
+                      </w:pPr>
+                      <w:r>
+                        <w:rPr>
+                          <w:rFonts w:ascii="Consolas" w:hAnsi="Consolas" w:cs="Consolas"/>
+                          <w:noProof/>
+                          <w:color w:val="0000FF"/>
+                          <w:sz w:val="16"/>
+                          <w:szCs w:val="16"/>
+                        </w:rPr>
+                        <w:t>p</w:t>
+                      </w:r>
+                      <w:r>
+                        <w:rPr>
+                          <w:rFonts w:ascii="Consolas" w:hAnsi="Consolas" w:cs="Consolas"/>
+                          <w:noProof/>
+                          <w:color w:val="0000FF"/>
+                          <w:sz w:val="16"/>
+                          <w:szCs w:val="16"/>
+                        </w:rPr>
+                        <w:t>rivate</w:t>
+                      </w:r>
+                      <w:r>
+                        <w:rPr>
+                          <w:rFonts w:ascii="Consolas" w:hAnsi="Consolas" w:cs="Consolas"/>
+                          <w:noProof/>
+                          <w:color w:val="000000"/>
+                          <w:sz w:val="16"/>
+                          <w:szCs w:val="16"/>
+                        </w:rPr>
+                        <w:t xml:space="preserve"> System.Windows.Forms.ToolStripMenuItem editToolStripMenuItem;</w:t>
+                      </w:r>
+                    </w:p>
+                    <w:p>
+                      <w:pPr>
+                        <w:autoSpaceDE w:val="0"/>
+                        <w:autoSpaceDN w:val="0"/>
+                        <w:adjustRightInd w:val="0"/>
+                        <w:spacing w:after="0" w:line="240" w:lineRule="auto"/>
+                        <w:rPr>
+                          <w:rFonts w:ascii="Consolas" w:hAnsi="Consolas" w:cs="Consolas"/>
+                          <w:noProof/>
+                          <w:color w:val="000000"/>
+                          <w:sz w:val="16"/>
+                          <w:szCs w:val="16"/>
+                        </w:rPr>
+                      </w:pPr>
+                      <w:r>
+                        <w:rPr>
+                          <w:rFonts w:ascii="Consolas" w:hAnsi="Consolas" w:cs="Consolas"/>
+                          <w:noProof/>
+                          <w:color w:val="0000FF"/>
+                          <w:sz w:val="16"/>
+                          <w:szCs w:val="16"/>
+                        </w:rPr>
+                        <w:t>private</w:t>
+                      </w:r>
+                      <w:r>
+                        <w:rPr>
+                          <w:rFonts w:ascii="Consolas" w:hAnsi="Consolas" w:cs="Consolas"/>
+                          <w:noProof/>
+                          <w:color w:val="000000"/>
+                          <w:sz w:val="16"/>
+                          <w:szCs w:val="16"/>
+                        </w:rPr>
+                        <w:t xml:space="preserve"> System.Windows.Forms.ToolStripMenuItem buildToolStripMenuItem;</w:t>
+                      </w:r>
+                    </w:p>
+                    <w:p>
+                      <w:pPr>
+                        <w:autoSpaceDE w:val="0"/>
+                        <w:autoSpaceDN w:val="0"/>
+                        <w:adjustRightInd w:val="0"/>
+                        <w:spacing w:after="0" w:line="240" w:lineRule="auto"/>
+                        <w:rPr>
+                          <w:rFonts w:ascii="Consolas" w:hAnsi="Consolas" w:cs="Consolas"/>
+                          <w:noProof/>
+                          <w:color w:val="000000"/>
+                          <w:sz w:val="16"/>
+                          <w:szCs w:val="16"/>
+                        </w:rPr>
+                      </w:pPr>
+                      <w:r>
+                        <w:rPr>
+                          <w:rFonts w:ascii="Consolas" w:hAnsi="Consolas" w:cs="Consolas"/>
+                          <w:noProof/>
+                          <w:color w:val="0000FF"/>
+                          <w:sz w:val="16"/>
+                          <w:szCs w:val="16"/>
+                        </w:rPr>
+                        <w:t>private</w:t>
+                      </w:r>
+                      <w:r>
+                        <w:rPr>
+                          <w:rFonts w:ascii="Consolas" w:hAnsi="Consolas" w:cs="Consolas"/>
+                          <w:noProof/>
+                          <w:color w:val="000000"/>
+                          <w:sz w:val="16"/>
+                          <w:szCs w:val="16"/>
+                        </w:rPr>
+                        <w:t xml:space="preserve"> System.Windows.Forms.ToolStripMenuItem debugToolStripMenuItem;</w:t>
+                      </w:r>
+                    </w:p>
+                    <w:p>
+                      <w:pPr>
+                        <w:autoSpaceDE w:val="0"/>
+                        <w:autoSpaceDN w:val="0"/>
+                        <w:adjustRightInd w:val="0"/>
+                        <w:spacing w:after="0" w:line="240" w:lineRule="auto"/>
+                        <w:rPr>
+                          <w:rFonts w:ascii="Consolas" w:hAnsi="Consolas" w:cs="Consolas"/>
+                          <w:noProof/>
+                          <w:color w:val="000000"/>
+                          <w:sz w:val="16"/>
+                          <w:szCs w:val="16"/>
+                        </w:rPr>
+                      </w:pPr>
+                      <w:r>
+                        <w:rPr>
+                          <w:rFonts w:ascii="Consolas" w:hAnsi="Consolas" w:cs="Consolas"/>
+                          <w:noProof/>
+                          <w:color w:val="0000FF"/>
+                          <w:sz w:val="16"/>
+                          <w:szCs w:val="16"/>
+                        </w:rPr>
+                        <w:t>private</w:t>
+                      </w:r>
+                      <w:r>
+                        <w:rPr>
+                          <w:rFonts w:ascii="Consolas" w:hAnsi="Consolas" w:cs="Consolas"/>
+                          <w:noProof/>
+                          <w:color w:val="000000"/>
+                          <w:sz w:val="16"/>
+                          <w:szCs w:val="16"/>
+                        </w:rPr>
+                        <w:t xml:space="preserve"> System.Windows.Forms.ToolStripMenuItem undoToolStripMenuItem;</w:t>
+                      </w:r>
+                    </w:p>
+                    <w:p>
+                      <w:pPr>
+                        <w:autoSpaceDE w:val="0"/>
+                        <w:autoSpaceDN w:val="0"/>
+                        <w:adjustRightInd w:val="0"/>
+                        <w:spacing w:after="0" w:line="240" w:lineRule="auto"/>
+                        <w:rPr>
+                          <w:rFonts w:ascii="Consolas" w:hAnsi="Consolas" w:cs="Consolas"/>
+                          <w:noProof/>
+                          <w:color w:val="000000"/>
+                          <w:sz w:val="16"/>
+                          <w:szCs w:val="16"/>
+                        </w:rPr>
+                      </w:pPr>
+                      <w:r>
+                        <w:rPr>
+                          <w:rFonts w:ascii="Consolas" w:hAnsi="Consolas" w:cs="Consolas"/>
+                          <w:noProof/>
+                          <w:color w:val="0000FF"/>
+                          <w:sz w:val="16"/>
+                          <w:szCs w:val="16"/>
+                        </w:rPr>
+                        <w:t>private</w:t>
+                      </w:r>
+                      <w:r>
+                        <w:rPr>
+                          <w:rFonts w:ascii="Consolas" w:hAnsi="Consolas" w:cs="Consolas"/>
+                          <w:noProof/>
+                          <w:color w:val="000000"/>
+                          <w:sz w:val="16"/>
+                          <w:szCs w:val="16"/>
+                        </w:rPr>
+                        <w:t xml:space="preserve"> System.Windows.Forms.ToolStripMenuItem redoToolStripMenuItem;</w:t>
+                      </w:r>
+                    </w:p>
+                    <w:p>
+                      <w:pPr>
+                        <w:autoSpaceDE w:val="0"/>
+                        <w:autoSpaceDN w:val="0"/>
+                        <w:adjustRightInd w:val="0"/>
+                        <w:spacing w:after="0" w:line="240" w:lineRule="auto"/>
+                        <w:rPr>
+                          <w:rFonts w:ascii="Consolas" w:hAnsi="Consolas" w:cs="Consolas"/>
+                          <w:noProof/>
+                          <w:color w:val="000000"/>
+                          <w:sz w:val="16"/>
+                          <w:szCs w:val="16"/>
+                        </w:rPr>
+                      </w:pPr>
+                      <w:r>
+                        <w:rPr>
+                          <w:rFonts w:ascii="Consolas" w:hAnsi="Consolas" w:cs="Consolas"/>
+                          <w:noProof/>
+                          <w:color w:val="0000FF"/>
+                          <w:sz w:val="16"/>
+                          <w:szCs w:val="16"/>
+                        </w:rPr>
+                        <w:t>private</w:t>
+                      </w:r>
+                      <w:r>
+                        <w:rPr>
+                          <w:rFonts w:ascii="Consolas" w:hAnsi="Consolas" w:cs="Consolas"/>
+                          <w:noProof/>
+                          <w:color w:val="000000"/>
+                          <w:sz w:val="16"/>
+                          <w:szCs w:val="16"/>
+                        </w:rPr>
+                        <w:t xml:space="preserve"> System.Windows.Forms.ToolStrip toolStrip1;</w:t>
+                      </w:r>
+                    </w:p>
+                    <w:p>
+                      <w:pPr>
+                        <w:autoSpaceDE w:val="0"/>
+                        <w:autoSpaceDN w:val="0"/>
+                        <w:adjustRightInd w:val="0"/>
+                        <w:spacing w:after="0" w:line="240" w:lineRule="auto"/>
+                        <w:rPr>
+                          <w:rFonts w:ascii="Consolas" w:hAnsi="Consolas" w:cs="Consolas"/>
+                          <w:noProof/>
+                          <w:color w:val="000000"/>
+                          <w:sz w:val="16"/>
+                          <w:szCs w:val="16"/>
+                        </w:rPr>
+                      </w:pPr>
+                      <w:r>
+                        <w:rPr>
+                          <w:rFonts w:ascii="Consolas" w:hAnsi="Consolas" w:cs="Consolas"/>
+                          <w:noProof/>
+                          <w:color w:val="0000FF"/>
+                          <w:sz w:val="16"/>
+                          <w:szCs w:val="16"/>
+                        </w:rPr>
+                        <w:t>private</w:t>
+                      </w:r>
+                      <w:r>
+                        <w:rPr>
+                          <w:rFonts w:ascii="Consolas" w:hAnsi="Consolas" w:cs="Consolas"/>
+                          <w:noProof/>
+                          <w:color w:val="000000"/>
+                          <w:sz w:val="16"/>
+                          <w:szCs w:val="16"/>
+                        </w:rPr>
+                        <w:t xml:space="preserve"> System.Windows.Forms.ToolStripSplitButton toolStripSplitButtonNew;</w:t>
+                      </w:r>
+                    </w:p>
+                    <w:p>
+                      <w:pPr>
+                        <w:autoSpaceDE w:val="0"/>
+                        <w:autoSpaceDN w:val="0"/>
+                        <w:adjustRightInd w:val="0"/>
+                        <w:spacing w:after="0" w:line="240" w:lineRule="auto"/>
+                        <w:rPr>
+                          <w:rFonts w:ascii="Consolas" w:hAnsi="Consolas" w:cs="Consolas"/>
+                          <w:noProof/>
+                          <w:color w:val="000000"/>
+                          <w:sz w:val="16"/>
+                          <w:szCs w:val="16"/>
+                        </w:rPr>
+                      </w:pPr>
+                      <w:r>
+                        <w:rPr>
+                          <w:rFonts w:ascii="Consolas" w:hAnsi="Consolas" w:cs="Consolas"/>
+                          <w:noProof/>
+                          <w:color w:val="0000FF"/>
+                          <w:sz w:val="16"/>
+                          <w:szCs w:val="16"/>
+                        </w:rPr>
+                        <w:t>private</w:t>
+                      </w:r>
+                      <w:r>
+                        <w:rPr>
+                          <w:rFonts w:ascii="Consolas" w:hAnsi="Consolas" w:cs="Consolas"/>
+                          <w:noProof/>
+                          <w:color w:val="000000"/>
+                          <w:sz w:val="16"/>
+                          <w:szCs w:val="16"/>
+                        </w:rPr>
+                        <w:t xml:space="preserve"> System.Windows.Forms.ToolStripMenuItem newFileToolStripMenuItem;</w:t>
+                      </w:r>
+                    </w:p>
+                    <w:p>
+                      <w:pPr>
+                        <w:autoSpaceDE w:val="0"/>
+                        <w:autoSpaceDN w:val="0"/>
+                        <w:adjustRightInd w:val="0"/>
+                        <w:spacing w:after="0" w:line="240" w:lineRule="auto"/>
+                        <w:rPr>
+                          <w:rFonts w:ascii="Consolas" w:hAnsi="Consolas" w:cs="Consolas"/>
+                          <w:noProof/>
+                          <w:color w:val="000000"/>
+                          <w:sz w:val="16"/>
+                          <w:szCs w:val="16"/>
+                        </w:rPr>
+                      </w:pPr>
+                      <w:r>
+                        <w:rPr>
+                          <w:rFonts w:ascii="Consolas" w:hAnsi="Consolas" w:cs="Consolas"/>
+                          <w:noProof/>
+                          <w:color w:val="0000FF"/>
+                          <w:sz w:val="16"/>
+                          <w:szCs w:val="16"/>
+                        </w:rPr>
+                        <w:t>private</w:t>
+                      </w:r>
+                      <w:r>
+                        <w:rPr>
+                          <w:rFonts w:ascii="Consolas" w:hAnsi="Consolas" w:cs="Consolas"/>
+                          <w:noProof/>
+                          <w:color w:val="000000"/>
+                          <w:sz w:val="16"/>
+                          <w:szCs w:val="16"/>
+                        </w:rPr>
+                        <w:t xml:space="preserve"> System.Windows.Forms.ToolStripMenuItem newProjectToolStripMenuItem;</w:t>
+                      </w:r>
+                    </w:p>
+                    <w:p>
+                      <w:pPr>
+                        <w:autoSpaceDE w:val="0"/>
+                        <w:autoSpaceDN w:val="0"/>
+                        <w:adjustRightInd w:val="0"/>
+                        <w:spacing w:after="0" w:line="240" w:lineRule="auto"/>
+                        <w:rPr>
+                          <w:rFonts w:ascii="Consolas" w:hAnsi="Consolas" w:cs="Consolas"/>
+                          <w:noProof/>
+                          <w:color w:val="000000"/>
+                          <w:sz w:val="16"/>
+                          <w:szCs w:val="16"/>
+                        </w:rPr>
+                      </w:pPr>
+                      <w:r>
+                        <w:rPr>
+                          <w:rFonts w:ascii="Consolas" w:hAnsi="Consolas" w:cs="Consolas"/>
+                          <w:noProof/>
+                          <w:color w:val="0000FF"/>
+                          <w:sz w:val="16"/>
+                          <w:szCs w:val="16"/>
+                        </w:rPr>
+                        <w:t>private</w:t>
+                      </w:r>
+                      <w:r>
+                        <w:rPr>
+                          <w:rFonts w:ascii="Consolas" w:hAnsi="Consolas" w:cs="Consolas"/>
+                          <w:noProof/>
+                          <w:color w:val="000000"/>
+                          <w:sz w:val="16"/>
+                          <w:szCs w:val="16"/>
+                        </w:rPr>
+                        <w:t xml:space="preserve"> System.Windows.Forms.ToolStripButton toolStripButtonOpen;</w:t>
+                      </w:r>
+                    </w:p>
+                    <w:p>
+                      <w:pPr>
+                        <w:autoSpaceDE w:val="0"/>
+                        <w:autoSpaceDN w:val="0"/>
+                        <w:adjustRightInd w:val="0"/>
+                        <w:spacing w:after="0" w:line="240" w:lineRule="auto"/>
+                        <w:rPr>
+                          <w:rFonts w:ascii="Consolas" w:hAnsi="Consolas" w:cs="Consolas"/>
+                          <w:noProof/>
+                          <w:color w:val="000000"/>
+                          <w:sz w:val="16"/>
+                          <w:szCs w:val="16"/>
+                        </w:rPr>
+                      </w:pPr>
+                      <w:r>
+                        <w:rPr>
+                          <w:rFonts w:ascii="Consolas" w:hAnsi="Consolas" w:cs="Consolas"/>
+                          <w:noProof/>
+                          <w:color w:val="0000FF"/>
+                          <w:sz w:val="16"/>
+                          <w:szCs w:val="16"/>
+                        </w:rPr>
+                        <w:t>private</w:t>
+                      </w:r>
+                      <w:r>
+                        <w:rPr>
+                          <w:rFonts w:ascii="Consolas" w:hAnsi="Consolas" w:cs="Consolas"/>
+                          <w:noProof/>
+                          <w:color w:val="000000"/>
+                          <w:sz w:val="16"/>
+                          <w:szCs w:val="16"/>
+                        </w:rPr>
+                        <w:t xml:space="preserve"> System.Windows.Forms.ToolStripButton toolStripButtonSave;</w:t>
+                      </w:r>
+                    </w:p>
+                    <w:p>
+                      <w:pPr>
+                        <w:autoSpaceDE w:val="0"/>
+                        <w:autoSpaceDN w:val="0"/>
+                        <w:adjustRightInd w:val="0"/>
+                        <w:spacing w:after="0" w:line="240" w:lineRule="auto"/>
+                        <w:rPr>
+                          <w:rFonts w:ascii="Consolas" w:hAnsi="Consolas" w:cs="Consolas"/>
+                          <w:noProof/>
+                          <w:color w:val="000000"/>
+                          <w:sz w:val="16"/>
+                          <w:szCs w:val="16"/>
+                        </w:rPr>
+                      </w:pPr>
+                      <w:r>
+                        <w:rPr>
+                          <w:rFonts w:ascii="Consolas" w:hAnsi="Consolas" w:cs="Consolas"/>
+                          <w:noProof/>
+                          <w:color w:val="0000FF"/>
+                          <w:sz w:val="16"/>
+                          <w:szCs w:val="16"/>
+                        </w:rPr>
+                        <w:t>private</w:t>
+                      </w:r>
+                      <w:r>
+                        <w:rPr>
+                          <w:rFonts w:ascii="Consolas" w:hAnsi="Consolas" w:cs="Consolas"/>
+                          <w:noProof/>
+                          <w:color w:val="000000"/>
+                          <w:sz w:val="16"/>
+                          <w:szCs w:val="16"/>
+                        </w:rPr>
+                        <w:t xml:space="preserve"> System.Windows.Forms.ToolStripButton toolStripButtonSaveAs;</w:t>
+                      </w:r>
+                    </w:p>
+                    <w:p>
+                      <w:pPr>
+                        <w:autoSpaceDE w:val="0"/>
+                        <w:autoSpaceDN w:val="0"/>
+                        <w:adjustRightInd w:val="0"/>
+                        <w:spacing w:after="0" w:line="240" w:lineRule="auto"/>
+                        <w:rPr>
+                          <w:rFonts w:ascii="Consolas" w:hAnsi="Consolas" w:cs="Consolas"/>
+                          <w:noProof/>
+                          <w:color w:val="000000"/>
+                          <w:sz w:val="16"/>
+                          <w:szCs w:val="16"/>
+                        </w:rPr>
+                      </w:pPr>
+                      <w:r>
+                        <w:rPr>
+                          <w:rFonts w:ascii="Consolas" w:hAnsi="Consolas" w:cs="Consolas"/>
+                          <w:noProof/>
+                          <w:color w:val="0000FF"/>
+                          <w:sz w:val="16"/>
+                          <w:szCs w:val="16"/>
+                        </w:rPr>
+                        <w:t>private</w:t>
+                      </w:r>
+                      <w:r>
+                        <w:rPr>
+                          <w:rFonts w:ascii="Consolas" w:hAnsi="Consolas" w:cs="Consolas"/>
+                          <w:noProof/>
+                          <w:color w:val="000000"/>
+                          <w:sz w:val="16"/>
+                          <w:szCs w:val="16"/>
+                        </w:rPr>
+                        <w:t xml:space="preserve"> System.Windows.Forms.ToolStripSeparator toolStripSeparator1;</w:t>
+                      </w:r>
+                    </w:p>
+                    <w:p>
+                      <w:pPr>
+                        <w:autoSpaceDE w:val="0"/>
+                        <w:autoSpaceDN w:val="0"/>
+                        <w:adjustRightInd w:val="0"/>
+                        <w:spacing w:after="0" w:line="240" w:lineRule="auto"/>
+                        <w:rPr>
+                          <w:rFonts w:ascii="Consolas" w:hAnsi="Consolas" w:cs="Consolas"/>
+                          <w:noProof/>
+                          <w:color w:val="000000"/>
+                          <w:sz w:val="16"/>
+                          <w:szCs w:val="16"/>
+                        </w:rPr>
+                      </w:pPr>
+                      <w:r>
+                        <w:rPr>
+                          <w:rFonts w:ascii="Consolas" w:hAnsi="Consolas" w:cs="Consolas"/>
+                          <w:noProof/>
+                          <w:color w:val="0000FF"/>
+                          <w:sz w:val="16"/>
+                          <w:szCs w:val="16"/>
+                        </w:rPr>
+                        <w:t>private</w:t>
+                      </w:r>
+                      <w:r>
+                        <w:rPr>
+                          <w:rFonts w:ascii="Consolas" w:hAnsi="Consolas" w:cs="Consolas"/>
+                          <w:noProof/>
+                          <w:color w:val="000000"/>
+                          <w:sz w:val="16"/>
+                          <w:szCs w:val="16"/>
+                        </w:rPr>
+                        <w:t xml:space="preserve"> System.Windows.Forms.ToolStripButton toolStripButtonRedo;</w:t>
+                      </w:r>
+                    </w:p>
+                    <w:p>
+                      <w:pPr>
+                        <w:autoSpaceDE w:val="0"/>
+                        <w:autoSpaceDN w:val="0"/>
+                        <w:adjustRightInd w:val="0"/>
+                        <w:spacing w:after="0" w:line="240" w:lineRule="auto"/>
+                        <w:rPr>
+                          <w:rFonts w:ascii="Consolas" w:hAnsi="Consolas" w:cs="Consolas"/>
+                          <w:noProof/>
+                          <w:color w:val="000000"/>
+                          <w:sz w:val="16"/>
+                          <w:szCs w:val="16"/>
+                        </w:rPr>
+                      </w:pPr>
+                      <w:r>
+                        <w:rPr>
+                          <w:rFonts w:ascii="Consolas" w:hAnsi="Consolas" w:cs="Consolas"/>
+                          <w:noProof/>
+                          <w:color w:val="0000FF"/>
+                          <w:sz w:val="16"/>
+                          <w:szCs w:val="16"/>
+                        </w:rPr>
+                        <w:t>private</w:t>
+                      </w:r>
+                      <w:r>
+                        <w:rPr>
+                          <w:rFonts w:ascii="Consolas" w:hAnsi="Consolas" w:cs="Consolas"/>
+                          <w:noProof/>
+                          <w:color w:val="000000"/>
+                          <w:sz w:val="16"/>
+                          <w:szCs w:val="16"/>
+                        </w:rPr>
+                        <w:t xml:space="preserve"> System.Windows.Forms.ToolStripSeparator toolStripSeparator2;</w:t>
+                      </w:r>
+                    </w:p>
+                    <w:p>
+                      <w:pPr>
+                        <w:autoSpaceDE w:val="0"/>
+                        <w:autoSpaceDN w:val="0"/>
+                        <w:adjustRightInd w:val="0"/>
+                        <w:spacing w:after="0" w:line="240" w:lineRule="auto"/>
+                        <w:rPr>
+                          <w:rFonts w:ascii="Consolas" w:hAnsi="Consolas" w:cs="Consolas"/>
+                          <w:noProof/>
+                          <w:color w:val="000000"/>
+                          <w:sz w:val="16"/>
+                          <w:szCs w:val="16"/>
+                        </w:rPr>
+                      </w:pPr>
+                      <w:r>
+                        <w:rPr>
+                          <w:rFonts w:ascii="Consolas" w:hAnsi="Consolas" w:cs="Consolas"/>
+                          <w:noProof/>
+                          <w:color w:val="0000FF"/>
+                          <w:sz w:val="16"/>
+                          <w:szCs w:val="16"/>
+                        </w:rPr>
+                        <w:t>private</w:t>
+                      </w:r>
+                      <w:r>
+                        <w:rPr>
+                          <w:rFonts w:ascii="Consolas" w:hAnsi="Consolas" w:cs="Consolas"/>
+                          <w:noProof/>
+                          <w:color w:val="000000"/>
+                          <w:sz w:val="16"/>
+                          <w:szCs w:val="16"/>
+                        </w:rPr>
+                        <w:t xml:space="preserve"> System.Windows.Forms.ToolStripSplitButton toolStripSplitButtonStart;</w:t>
+                      </w:r>
+                    </w:p>
+                    <w:p>
+                      <w:pPr>
+                        <w:autoSpaceDE w:val="0"/>
+                        <w:autoSpaceDN w:val="0"/>
+                        <w:adjustRightInd w:val="0"/>
+                        <w:spacing w:after="0" w:line="240" w:lineRule="auto"/>
+                        <w:rPr>
+                          <w:rFonts w:ascii="Consolas" w:hAnsi="Consolas" w:cs="Consolas"/>
+                          <w:noProof/>
+                          <w:color w:val="000000"/>
+                          <w:sz w:val="16"/>
+                          <w:szCs w:val="16"/>
+                        </w:rPr>
+                      </w:pPr>
+                      <w:r>
+                        <w:rPr>
+                          <w:rFonts w:ascii="Consolas" w:hAnsi="Consolas" w:cs="Consolas"/>
+                          <w:noProof/>
+                          <w:color w:val="0000FF"/>
+                          <w:sz w:val="16"/>
+                          <w:szCs w:val="16"/>
+                        </w:rPr>
+                        <w:t>private</w:t>
+                      </w:r>
+                      <w:r>
+                        <w:rPr>
+                          <w:rFonts w:ascii="Consolas" w:hAnsi="Consolas" w:cs="Consolas"/>
+                          <w:noProof/>
+                          <w:color w:val="000000"/>
+                          <w:sz w:val="16"/>
+                          <w:szCs w:val="16"/>
+                        </w:rPr>
+                        <w:t xml:space="preserve"> System.Windows.Forms.ToolStripMenuItem startToolStripMenuItem;</w:t>
+                      </w:r>
+                    </w:p>
+                    <w:p>
+                      <w:pPr>
+                        <w:autoSpaceDE w:val="0"/>
+                        <w:autoSpaceDN w:val="0"/>
+                        <w:adjustRightInd w:val="0"/>
+                        <w:spacing w:after="0" w:line="240" w:lineRule="auto"/>
+                        <w:rPr>
+                          <w:rFonts w:ascii="Consolas" w:hAnsi="Consolas" w:cs="Consolas"/>
+                          <w:noProof/>
+                          <w:color w:val="000000"/>
+                          <w:sz w:val="16"/>
+                          <w:szCs w:val="16"/>
+                        </w:rPr>
+                      </w:pPr>
+                      <w:r>
+                        <w:rPr>
+                          <w:rFonts w:ascii="Consolas" w:hAnsi="Consolas" w:cs="Consolas"/>
+                          <w:noProof/>
+                          <w:color w:val="0000FF"/>
+                          <w:sz w:val="16"/>
+                          <w:szCs w:val="16"/>
+                        </w:rPr>
+                        <w:t>private</w:t>
+                      </w:r>
+                      <w:r>
+                        <w:rPr>
+                          <w:rFonts w:ascii="Consolas" w:hAnsi="Consolas" w:cs="Consolas"/>
+                          <w:noProof/>
+                          <w:color w:val="000000"/>
+                          <w:sz w:val="16"/>
+                          <w:szCs w:val="16"/>
+                        </w:rPr>
+                        <w:t xml:space="preserve"> System.Windows.Forms.ToolStripMenuItem startDebugToolStripMenuItem;</w:t>
+                      </w:r>
+                    </w:p>
+                    <w:p>
+                      <w:pPr>
+                        <w:autoSpaceDE w:val="0"/>
+                        <w:autoSpaceDN w:val="0"/>
+                        <w:adjustRightInd w:val="0"/>
+                        <w:spacing w:after="0" w:line="240" w:lineRule="auto"/>
+                        <w:rPr>
+                          <w:rFonts w:ascii="Consolas" w:hAnsi="Consolas" w:cs="Consolas"/>
+                          <w:noProof/>
+                          <w:color w:val="000000"/>
+                          <w:sz w:val="16"/>
+                          <w:szCs w:val="16"/>
+                        </w:rPr>
+                      </w:pPr>
+                      <w:r>
+                        <w:rPr>
+                          <w:rFonts w:ascii="Consolas" w:hAnsi="Consolas" w:cs="Consolas"/>
+                          <w:noProof/>
+                          <w:color w:val="0000FF"/>
+                          <w:sz w:val="16"/>
+                          <w:szCs w:val="16"/>
+                        </w:rPr>
+                        <w:t>private</w:t>
+                      </w:r>
+                      <w:r>
+                        <w:rPr>
+                          <w:rFonts w:ascii="Consolas" w:hAnsi="Consolas" w:cs="Consolas"/>
+                          <w:noProof/>
+                          <w:color w:val="000000"/>
+                          <w:sz w:val="16"/>
+                          <w:szCs w:val="16"/>
+                        </w:rPr>
+                        <w:t xml:space="preserve"> System.Windows.Forms.ToolStripButton toolStripSplitButtonUndo;</w:t>
+                      </w:r>
+                    </w:p>
+                    <w:p>
+                      <w:pPr>
+                        <w:autoSpaceDE w:val="0"/>
+                        <w:autoSpaceDN w:val="0"/>
+                        <w:adjustRightInd w:val="0"/>
+                        <w:spacing w:after="0" w:line="240" w:lineRule="auto"/>
+                        <w:rPr>
+                          <w:rFonts w:ascii="Consolas" w:hAnsi="Consolas" w:cs="Consolas"/>
+                          <w:noProof/>
+                          <w:color w:val="000000"/>
+                          <w:sz w:val="16"/>
+                          <w:szCs w:val="16"/>
+                        </w:rPr>
+                      </w:pPr>
+                      <w:r>
+                        <w:rPr>
+                          <w:rFonts w:ascii="Consolas" w:hAnsi="Consolas" w:cs="Consolas"/>
+                          <w:noProof/>
+                          <w:color w:val="0000FF"/>
+                          <w:sz w:val="16"/>
+                          <w:szCs w:val="16"/>
+                        </w:rPr>
+                        <w:t>private</w:t>
+                      </w:r>
+                      <w:r>
+                        <w:rPr>
+                          <w:rFonts w:ascii="Consolas" w:hAnsi="Consolas" w:cs="Consolas"/>
+                          <w:noProof/>
+                          <w:color w:val="000000"/>
+                          <w:sz w:val="16"/>
+                          <w:szCs w:val="16"/>
+                        </w:rPr>
+                        <w:t xml:space="preserve"> System.Windows.Forms.TabControl tabControl1;</w:t>
+                      </w:r>
+                    </w:p>
+                    <w:p>
+                      <w:pPr>
+                        <w:autoSpaceDE w:val="0"/>
+                        <w:autoSpaceDN w:val="0"/>
+                        <w:adjustRightInd w:val="0"/>
+                        <w:spacing w:after="0" w:line="240" w:lineRule="auto"/>
+                        <w:rPr>
+                          <w:rFonts w:ascii="Consolas" w:hAnsi="Consolas" w:cs="Consolas"/>
+                          <w:noProof/>
+                          <w:color w:val="000000"/>
+                          <w:sz w:val="16"/>
+                          <w:szCs w:val="16"/>
+                        </w:rPr>
+                      </w:pPr>
+                      <w:r>
+                        <w:rPr>
+                          <w:rFonts w:ascii="Consolas" w:hAnsi="Consolas" w:cs="Consolas"/>
+                          <w:noProof/>
+                          <w:color w:val="0000FF"/>
+                          <w:sz w:val="16"/>
+                          <w:szCs w:val="16"/>
+                        </w:rPr>
+                        <w:t>private</w:t>
+                      </w:r>
+                      <w:r>
+                        <w:rPr>
+                          <w:rFonts w:ascii="Consolas" w:hAnsi="Consolas" w:cs="Consolas"/>
+                          <w:noProof/>
+                          <w:color w:val="000000"/>
+                          <w:sz w:val="16"/>
+                          <w:szCs w:val="16"/>
+                        </w:rPr>
+                        <w:t xml:space="preserve"> System.Windows.Forms.TabPage tabPage1;</w:t>
+                      </w:r>
+                    </w:p>
+                    <w:p>
+                      <w:pPr>
+                        <w:autoSpaceDE w:val="0"/>
+                        <w:autoSpaceDN w:val="0"/>
+                        <w:adjustRightInd w:val="0"/>
+                        <w:spacing w:after="0" w:line="240" w:lineRule="auto"/>
+                        <w:rPr>
+                          <w:rFonts w:ascii="Consolas" w:hAnsi="Consolas" w:cs="Consolas"/>
+                          <w:noProof/>
+                          <w:color w:val="000000"/>
+                          <w:sz w:val="16"/>
+                          <w:szCs w:val="16"/>
+                        </w:rPr>
+                      </w:pPr>
+                      <w:r>
+                        <w:rPr>
+                          <w:rFonts w:ascii="Consolas" w:hAnsi="Consolas" w:cs="Consolas"/>
+                          <w:noProof/>
+                          <w:color w:val="0000FF"/>
+                          <w:sz w:val="16"/>
+                          <w:szCs w:val="16"/>
+                        </w:rPr>
+                        <w:t>private</w:t>
+                      </w:r>
+                      <w:r>
+                        <w:rPr>
+                          <w:rFonts w:ascii="Consolas" w:hAnsi="Consolas" w:cs="Consolas"/>
+                          <w:noProof/>
+                          <w:color w:val="000000"/>
+                          <w:sz w:val="16"/>
+                          <w:szCs w:val="16"/>
+                        </w:rPr>
+                        <w:t xml:space="preserve"> System.Windows.Forms.TabPage tabPage2;</w:t>
+                      </w:r>
+                    </w:p>
+                    <w:p>
+                      <w:pPr>
+                        <w:autoSpaceDE w:val="0"/>
+                        <w:autoSpaceDN w:val="0"/>
+                        <w:adjustRightInd w:val="0"/>
+                        <w:spacing w:after="0" w:line="240" w:lineRule="auto"/>
+                        <w:rPr>
+                          <w:rFonts w:ascii="Consolas" w:hAnsi="Consolas" w:cs="Consolas"/>
+                          <w:noProof/>
+                          <w:color w:val="000000"/>
+                          <w:sz w:val="16"/>
+                          <w:szCs w:val="16"/>
+                        </w:rPr>
+                      </w:pPr>
+                      <w:r>
+                        <w:rPr>
+                          <w:rFonts w:ascii="Consolas" w:hAnsi="Consolas" w:cs="Consolas"/>
+                          <w:noProof/>
+                          <w:color w:val="0000FF"/>
+                          <w:sz w:val="16"/>
+                          <w:szCs w:val="16"/>
+                        </w:rPr>
+                        <w:t>private</w:t>
+                      </w:r>
+                      <w:r>
+                        <w:rPr>
+                          <w:rFonts w:ascii="Consolas" w:hAnsi="Consolas" w:cs="Consolas"/>
+                          <w:noProof/>
+                          <w:color w:val="000000"/>
+                          <w:sz w:val="16"/>
+                          <w:szCs w:val="16"/>
+                        </w:rPr>
+                        <w:t xml:space="preserve"> System.Windows.Forms.ToolStripSeparator toolStripSeparator3;</w:t>
+                      </w:r>
+                    </w:p>
+                    <w:p>
+                      <w:pPr>
+                        <w:autoSpaceDE w:val="0"/>
+                        <w:autoSpaceDN w:val="0"/>
+                        <w:adjustRightInd w:val="0"/>
+                        <w:spacing w:after="0" w:line="240" w:lineRule="auto"/>
+                        <w:rPr>
+                          <w:rFonts w:ascii="Consolas" w:hAnsi="Consolas" w:cs="Consolas"/>
+                          <w:noProof/>
+                          <w:color w:val="000000"/>
+                          <w:sz w:val="16"/>
+                          <w:szCs w:val="16"/>
+                        </w:rPr>
+                      </w:pPr>
+                      <w:r>
+                        <w:rPr>
+                          <w:rFonts w:ascii="Consolas" w:hAnsi="Consolas" w:cs="Consolas"/>
+                          <w:noProof/>
+                          <w:color w:val="0000FF"/>
+                          <w:sz w:val="16"/>
+                          <w:szCs w:val="16"/>
+                        </w:rPr>
+                        <w:t>private</w:t>
+                      </w:r>
+                      <w:r>
+                        <w:rPr>
+                          <w:rFonts w:ascii="Consolas" w:hAnsi="Consolas" w:cs="Consolas"/>
+                          <w:noProof/>
+                          <w:color w:val="000000"/>
+                          <w:sz w:val="16"/>
+                          <w:szCs w:val="16"/>
+                        </w:rPr>
+                        <w:t xml:space="preserve"> System.Windows.Forms.ToolStripButton toolStripButtonPause;</w:t>
+                      </w:r>
+                    </w:p>
+                    <w:p>
+                      <w:pPr>
+                        <w:autoSpaceDE w:val="0"/>
+                        <w:autoSpaceDN w:val="0"/>
+                        <w:adjustRightInd w:val="0"/>
+                        <w:spacing w:after="0" w:line="240" w:lineRule="auto"/>
+                        <w:rPr>
+                          <w:rFonts w:ascii="Consolas" w:hAnsi="Consolas" w:cs="Consolas"/>
+                          <w:noProof/>
+                          <w:color w:val="000000"/>
+                          <w:sz w:val="16"/>
+                          <w:szCs w:val="16"/>
+                        </w:rPr>
+                      </w:pPr>
+                      <w:r>
+                        <w:rPr>
+                          <w:rFonts w:ascii="Consolas" w:hAnsi="Consolas" w:cs="Consolas"/>
+                          <w:noProof/>
+                          <w:color w:val="0000FF"/>
+                          <w:sz w:val="16"/>
+                          <w:szCs w:val="16"/>
+                        </w:rPr>
+                        <w:t>private</w:t>
+                      </w:r>
+                      <w:r>
+                        <w:rPr>
+                          <w:rFonts w:ascii="Consolas" w:hAnsi="Consolas" w:cs="Consolas"/>
+                          <w:noProof/>
+                          <w:color w:val="000000"/>
+                          <w:sz w:val="16"/>
+                          <w:szCs w:val="16"/>
+                        </w:rPr>
+                        <w:t xml:space="preserve"> System.Windows.Forms.ToolStripButton toolStripButtonStop;</w:t>
+                      </w:r>
+                    </w:p>
+                    <w:p>
+                      <w:pPr>
+                        <w:autoSpaceDE w:val="0"/>
+                        <w:autoSpaceDN w:val="0"/>
+                        <w:adjustRightInd w:val="0"/>
+                        <w:spacing w:after="0" w:line="240" w:lineRule="auto"/>
+                        <w:rPr>
+                          <w:rFonts w:ascii="Consolas" w:hAnsi="Consolas" w:cs="Consolas"/>
+                          <w:noProof/>
+                          <w:color w:val="000000"/>
+                          <w:sz w:val="16"/>
+                          <w:szCs w:val="16"/>
+                        </w:rPr>
+                      </w:pPr>
+                      <w:r>
+                        <w:rPr>
+                          <w:rFonts w:ascii="Consolas" w:hAnsi="Consolas" w:cs="Consolas"/>
+                          <w:noProof/>
+                          <w:color w:val="0000FF"/>
+                          <w:sz w:val="16"/>
+                          <w:szCs w:val="16"/>
+                        </w:rPr>
+                        <w:t>private</w:t>
+                      </w:r>
+                      <w:r>
+                        <w:rPr>
+                          <w:rFonts w:ascii="Consolas" w:hAnsi="Consolas" w:cs="Consolas"/>
+                          <w:noProof/>
+                          <w:color w:val="000000"/>
+                          <w:sz w:val="16"/>
+                          <w:szCs w:val="16"/>
+                        </w:rPr>
+                        <w:t xml:space="preserve"> System.Windows.Forms.ToolStripButton toolStripButtonStepOver;</w:t>
+                      </w:r>
+                    </w:p>
+                    <w:p>
+                      <w:pPr>
+                        <w:autoSpaceDE w:val="0"/>
+                        <w:autoSpaceDN w:val="0"/>
+                        <w:adjustRightInd w:val="0"/>
+                        <w:spacing w:after="0" w:line="240" w:lineRule="auto"/>
+                        <w:rPr>
+                          <w:rFonts w:ascii="Consolas" w:hAnsi="Consolas" w:cs="Consolas"/>
+                          <w:noProof/>
+                          <w:color w:val="000000"/>
+                          <w:sz w:val="16"/>
+                          <w:szCs w:val="16"/>
+                        </w:rPr>
+                      </w:pPr>
+                      <w:r>
+                        <w:rPr>
+                          <w:rFonts w:ascii="Consolas" w:hAnsi="Consolas" w:cs="Consolas"/>
+                          <w:noProof/>
+                          <w:color w:val="0000FF"/>
+                          <w:sz w:val="16"/>
+                          <w:szCs w:val="16"/>
+                        </w:rPr>
+                        <w:t>private</w:t>
+                      </w:r>
+                      <w:r>
+                        <w:rPr>
+                          <w:rFonts w:ascii="Consolas" w:hAnsi="Consolas" w:cs="Consolas"/>
+                          <w:noProof/>
+                          <w:color w:val="000000"/>
+                          <w:sz w:val="16"/>
+                          <w:szCs w:val="16"/>
+                        </w:rPr>
+                        <w:t xml:space="preserve"> System.Windows.Forms.ToolStripButton toolStripButtonStepInto;</w:t>
+                      </w:r>
+                    </w:p>
+                    <w:p>
+                      <w:pPr>
+                        <w:autoSpaceDE w:val="0"/>
+                        <w:autoSpaceDN w:val="0"/>
+                        <w:adjustRightInd w:val="0"/>
+                        <w:spacing w:after="0" w:line="240" w:lineRule="auto"/>
+                        <w:rPr>
+                          <w:rFonts w:ascii="Consolas" w:hAnsi="Consolas" w:cs="Consolas"/>
+                          <w:noProof/>
+                          <w:color w:val="000000"/>
+                          <w:sz w:val="16"/>
+                          <w:szCs w:val="16"/>
+                        </w:rPr>
+                      </w:pPr>
+                      <w:r>
+                        <w:rPr>
+                          <w:rFonts w:ascii="Consolas" w:hAnsi="Consolas" w:cs="Consolas"/>
+                          <w:noProof/>
+                          <w:color w:val="0000FF"/>
+                          <w:sz w:val="16"/>
+                          <w:szCs w:val="16"/>
+                        </w:rPr>
+                        <w:t>private</w:t>
+                      </w:r>
+                      <w:r>
+                        <w:rPr>
+                          <w:rFonts w:ascii="Consolas" w:hAnsi="Consolas" w:cs="Consolas"/>
+                          <w:noProof/>
+                          <w:color w:val="000000"/>
+                          <w:sz w:val="16"/>
+                          <w:szCs w:val="16"/>
+                        </w:rPr>
+                        <w:t xml:space="preserve"> System.Windows.Forms.ToolStripButton toolStripButtonStepOutof;</w:t>
+                      </w:r>
+                    </w:p>
+                    <w:p>
+                      <w:pPr>
+                        <w:rPr>
+                          <w:noProof/>
+                          <w:sz w:val="16"/>
+                          <w:szCs w:val="16"/>
+                        </w:rPr>
+                      </w:pPr>
+                      <w:r>
+                        <w:rPr>
+                          <w:rFonts w:ascii="Consolas" w:hAnsi="Consolas" w:cs="Consolas"/>
+                          <w:noProof/>
+                          <w:color w:val="0000FF"/>
+                          <w:sz w:val="16"/>
+                          <w:szCs w:val="16"/>
+                        </w:rPr>
+                        <w:t>private</w:t>
+                      </w:r>
+                      <w:r>
+                        <w:rPr>
+                          <w:rFonts w:ascii="Consolas" w:hAnsi="Consolas" w:cs="Consolas"/>
+                          <w:noProof/>
+                          <w:color w:val="000000"/>
+                          <w:sz w:val="16"/>
+                          <w:szCs w:val="16"/>
+                        </w:rPr>
+                        <w:t xml:space="preserve"> System.Windows.Forms.Panel panel1;</w:t>
+                      </w:r>
+                      <w:bookmarkEnd w:id="1"/>
+                    </w:p>
+                  </w:txbxContent>
+                </v:textbox>
+                <w10:wrap type="topAndBottom" anchorx="margin"/>
+              </v:shape>
+            </w:pict>
+          </mc:Fallback>
+        </mc:AlternateContent>
+      </w:r>
+      <w:r>
+        <w:rPr>
+          <w:noProof/>
+          <w:lang w:eastAsia="en-GB"/>
+        </w:rPr>
+        <w:drawing>
+          <wp:anchor distT="0" distB="0" distL="114300" distR="114300" simplePos="0" relativeHeight="251659264" behindDoc="0" locked="0" layoutInCell="1" allowOverlap="1">
+            <wp:simplePos x="0" y="0"/>
+            <wp:positionH relativeFrom="margin">
+              <wp:align>left</wp:align>
+            </wp:positionH>
+            <wp:positionV relativeFrom="paragraph">
+              <wp:posOffset>332740</wp:posOffset>
+            </wp:positionV>
+            <wp:extent cx="3724275" cy="2185670"/>
+            <wp:effectExtent l="0" t="0" r="9525" b="5080"/>
+            <wp:wrapTopAndBottom/>
+            <wp:docPr id="1" name="Picture 1"/>
+            <wp:cNvGraphicFramePr>
+              <a:graphicFrameLocks xmlns:a="http://schemas.openxmlformats.org/drawingml/2006/main" noChangeAspect="1"/>
+            </wp:cNvGraphicFramePr>
+            <a:graphic xmlns:a="http://schemas.openxmlformats.org/drawingml/2006/main">
+              <a:graphicData uri="http://schemas.openxmlformats.org/drawingml/2006/picture">
+                <pic:pic xmlns:pic="http://schemas.openxmlformats.org/drawingml/2006/picture">
+                  <pic:nvPicPr>
+                    <pic:cNvPr id="1" name=""/>
+                    <pic:cNvPicPr/>
+                  </pic:nvPicPr>
+                  <pic:blipFill rotWithShape="1">
+                    <a:blip r:embed="rId5">
+                      <a:extLst>
+                        <a:ext uri="{28A0092B-C50C-407E-A947-70E740481C1C}">
+                          <a14:useLocalDpi xmlns:a14="http://schemas.microsoft.com/office/drawing/2010/main" val="0"/>
+                        </a:ext>
+                      </a:extLst>
+                    </a:blip>
+                    <a:srcRect l="2522" t="10161" r="64942" b="55894"/>
+                    <a:stretch/>
+                  </pic:blipFill>
+                  <pic:spPr bwMode="auto">
+                    <a:xfrm>
+                      <a:off x="0" y="0"/>
+                      <a:ext cx="3724275" cy="2185670"/>
+                    </a:xfrm>
+                    <a:prstGeom prst="rect">
+                      <a:avLst/>
+                    </a:prstGeom>
+                    <a:ln>
+                      <a:noFill/>
+                    </a:ln>
+                    <a:extLst>
+                      <a:ext uri="{53640926-AAD7-44D8-BBD7-CCE9431645EC}">
+                        <a14:shadowObscured xmlns:a14="http://schemas.microsoft.com/office/drawing/2010/main"/>
+                      </a:ext>
+                    </a:extLst>
+                  </pic:spPr>
+                </pic:pic>
+              </a:graphicData>
+            </a:graphic>
+            <wp14:sizeRelH relativeFrom="margin">
+              <wp14:pctWidth>0</wp14:pctWidth>
+            </wp14:sizeRelH>
+            <wp14:sizeRelV relativeFrom="margin">
+              <wp14:pctHeight>0</wp14:pctHeight>
+            </wp14:sizeRelV>
+          </wp:anchor>
+        </w:drawing>
+      </w:r>
+      <w:r>
+        <w:t>No code as of yet, only skeleton of UI:</w:t>
+      </w:r>
+    </w:p>
+    <w:p/>
+    <w:p>
+      <w:pPr>
+        <w:pStyle w:val="Heading2"/>
+      </w:pPr>
+      <w:r>
         <w:t>Section 1</w:t>
       </w:r>
     </w:p>
@@ -60,6 +2543,7 @@
         </w:numPr>
       </w:pPr>
       <w:r>
+        <w:lastRenderedPageBreak/>
         <w:t>A flow chart in</w:t>
       </w:r>
       <w:r>
@@ -392,7 +2876,6 @@
         <w:pStyle w:val="Heading2"/>
       </w:pPr>
       <w:r>
-        <w:lastRenderedPageBreak/>
         <w:t>Section 2</w:t>
       </w:r>
     </w:p>
@@ -418,12 +2901,7 @@
         </w:numPr>
       </w:pPr>
       <w:r>
-        <w:t xml:space="preserve">Draw out the main interface – you can use screenshots if necessary, but in either </w:t>
-      </w:r>
-      <w:bookmarkStart w:id="0" w:name="_GoBack"/>
-      <w:bookmarkEnd w:id="0"/>
-      <w:r>
-        <w:t>case, the key is:</w:t>
+        <w:t>Draw out the main interface – you can use screenshots if necessary, but in either case, the key is:</w:t>
       </w:r>
     </w:p>
     <w:p>
@@ -459,6 +2937,7 @@
         </w:numPr>
       </w:pPr>
       <w:r>
+        <w:lastRenderedPageBreak/>
         <w:t>Have you demonstrated the planned use of a range of programming techniques?</w:t>
       </w:r>
     </w:p>

</xml_diff>